<commit_message>
Final Project and runs of hw4
</commit_message>
<xml_diff>
--- a/Assignment4/hw4_Reduction.docx
+++ b/Assignment4/hw4_Reduction.docx
@@ -1,6 +1,6 @@
 
 <file path=word/document.xml><?xml version="1.0" encoding="utf-8"?>
-<w:document xmlns:wpc="http://schemas.microsoft.com/office/word/2010/wordprocessingCanvas" xmlns:mo="http://schemas.microsoft.com/office/mac/office/2008/main" xmlns:mc="http://schemas.openxmlformats.org/markup-compatibility/2006" xmlns:mv="urn:schemas-microsoft-com:mac:vml" xmlns:o="urn:schemas-microsoft-com:office:office" xmlns:r="http://schemas.openxmlformats.org/officeDocument/2006/relationships" xmlns:m="http://schemas.openxmlformats.org/officeDocument/2006/math" xmlns:v="urn:schemas-microsoft-com:vml" xmlns:wp14="http://schemas.microsoft.com/office/word/2010/wordprocessingDrawing" xmlns:wp="http://schemas.openxmlformats.org/drawingml/2006/wordprocessingDrawing" xmlns:w10="urn:schemas-microsoft-com:office:word" xmlns:w="http://schemas.openxmlformats.org/wordprocessingml/2006/main" xmlns:w14="http://schemas.microsoft.com/office/word/2010/wordml" xmlns:wpg="http://schemas.microsoft.com/office/word/2010/wordprocessingGroup" xmlns:wpi="http://schemas.microsoft.com/office/word/2010/wordprocessingInk" xmlns:wne="http://schemas.microsoft.com/office/word/2006/wordml" xmlns:wps="http://schemas.microsoft.com/office/word/2010/wordprocessingShape" mc:Ignorable="w14 wp14">
+<w:document xmlns:wpc="http://schemas.microsoft.com/office/word/2010/wordprocessingCanvas" xmlns:cx="http://schemas.microsoft.com/office/drawing/2014/chartex" xmlns:mc="http://schemas.openxmlformats.org/markup-compatibility/2006" xmlns:o="urn:schemas-microsoft-com:office:office" xmlns:r="http://schemas.openxmlformats.org/officeDocument/2006/relationships" xmlns:m="http://schemas.openxmlformats.org/officeDocument/2006/math" xmlns:v="urn:schemas-microsoft-com:vml" xmlns:wp14="http://schemas.microsoft.com/office/word/2010/wordprocessingDrawing" xmlns:wp="http://schemas.openxmlformats.org/drawingml/2006/wordprocessingDrawing" xmlns:w10="urn:schemas-microsoft-com:office:word" xmlns:w="http://schemas.openxmlformats.org/wordprocessingml/2006/main" xmlns:w14="http://schemas.microsoft.com/office/word/2010/wordml" xmlns:w15="http://schemas.microsoft.com/office/word/2012/wordml" xmlns:w16se="http://schemas.microsoft.com/office/word/2015/wordml/symex" xmlns:wpg="http://schemas.microsoft.com/office/word/2010/wordprocessingGroup" xmlns:wpi="http://schemas.microsoft.com/office/word/2010/wordprocessingInk" xmlns:wne="http://schemas.microsoft.com/office/word/2006/wordml" xmlns:wps="http://schemas.microsoft.com/office/word/2010/wordprocessingShape" mc:Ignorable="w14 w15 w16se wp14">
   <w:body>
     <w:p>
       <w:pPr>
@@ -765,8 +765,6 @@
         </w:rPr>
         <w:t xml:space="preserve"> </w:t>
       </w:r>
-      <w:bookmarkStart w:id="0" w:name="_GoBack"/>
-      <w:bookmarkEnd w:id="0"/>
       <w:r>
         <w:rPr>
           <w:rFonts w:ascii="Times New Roman" w:hAnsi="Times New Roman" w:cs="Times New Roman"/>
@@ -1088,7 +1086,7 @@
                     <pic:cNvPicPr/>
                   </pic:nvPicPr>
                   <pic:blipFill>
-                    <a:blip r:embed="rId8">
+                    <a:blip r:embed="rId7">
                       <a:extLst>
                         <a:ext uri="{28A0092B-C50C-407E-A947-70E740481C1C}">
                           <a14:useLocalDpi xmlns:a14="http://schemas.microsoft.com/office/drawing/2010/main" val="0"/>
@@ -1165,7 +1163,7 @@
                         <a:effectLst/>
                         <a:extLst>
                           <a:ext uri="{C572A759-6A51-4108-AA02-DFA0A04FC94B}">
-                            <ma14:wrappingTextBoxFlag xmlns:ma14="http://schemas.microsoft.com/office/mac/drawingml/2011/main"/>
+                            <ma14:wrappingTextBoxFlag xmlns="" xmlns:mo="http://schemas.microsoft.com/office/mac/office/2008/main" xmlns:mv="urn:schemas-microsoft-com:mac:vml" xmlns:o="urn:schemas-microsoft-com:office:office" xmlns:v="urn:schemas-microsoft-com:vml" xmlns:w10="urn:schemas-microsoft-com:office:word" xmlns:w="http://schemas.openxmlformats.org/wordprocessingml/2006/main" xmlns:ma14="http://schemas.microsoft.com/office/mac/drawingml/2011/main"/>
                           </a:ext>
                         </a:extLst>
                       </wps:spPr>
@@ -1220,11 +1218,11 @@
           </mc:Choice>
           <mc:Fallback>
             <w:pict>
-              <v:shapetype id="_x0000_t202" coordsize="21600,21600" o:spt="202" path="m0,0l0,21600,21600,21600,21600,0xe">
+              <v:shapetype w14:anchorId="70AA2B6E" id="_x0000_t202" coordsize="21600,21600" o:spt="202" path="m,l,21600r21600,l21600,xe">
                 <v:stroke joinstyle="miter"/>
                 <v:path gradientshapeok="t" o:connecttype="rect"/>
               </v:shapetype>
-              <v:shape id="Text Box 3" o:spid="_x0000_s1026" type="#_x0000_t202" style="position:absolute;margin-left:252pt;margin-top:3.45pt;width:63pt;height:18pt;z-index:251659264;visibility:visible;mso-wrap-style:square;mso-width-percent:0;mso-height-percent:0;mso-wrap-distance-left:9pt;mso-wrap-distance-top:0;mso-wrap-distance-right:9pt;mso-wrap-distance-bottom:0;mso-position-horizontal:absolute;mso-position-horizontal-relative:text;mso-position-vertical:absolute;mso-position-vertical-relative:text;mso-width-percent:0;mso-height-percent:0;mso-width-relative:margin;mso-height-relative:margin;v-text-anchor:top" o:gfxdata="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" filled="f" stroked="f">
+              <v:shape id="Text Box 3" o:spid="_x0000_s1026" type="#_x0000_t202" style="position:absolute;margin-left:252pt;margin-top:3.45pt;width:63pt;height:18pt;z-index:251659264;visibility:visible;mso-wrap-style:square;mso-width-percent:0;mso-height-percent:0;mso-wrap-distance-left:9pt;mso-wrap-distance-top:0;mso-wrap-distance-right:9pt;mso-wrap-distance-bottom:0;mso-position-horizontal:absolute;mso-position-horizontal-relative:text;mso-position-vertical:absolute;mso-position-vertical-relative:text;mso-width-percent:0;mso-height-percent:0;mso-width-relative:margin;mso-height-relative:margin;v-text-anchor:top" o:gfxdata="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" filled="f" stroked="f">
                 <v:textbox>
                   <w:txbxContent>
                     <w:p>
@@ -1516,7 +1514,7 @@
                     </pic:cNvPicPr>
                   </pic:nvPicPr>
                   <pic:blipFill>
-                    <a:blip r:embed="rId9">
+                    <a:blip r:embed="rId8">
                       <a:extLst>
                         <a:ext uri="{28A0092B-C50C-407E-A947-70E740481C1C}">
                           <a14:useLocalDpi xmlns:a14="http://schemas.microsoft.com/office/drawing/2010/main" val="0"/>
@@ -1598,7 +1596,7 @@
                         <a:effectLst/>
                         <a:extLst>
                           <a:ext uri="{C572A759-6A51-4108-AA02-DFA0A04FC94B}">
-                            <ma14:wrappingTextBoxFlag xmlns:ma14="http://schemas.microsoft.com/office/mac/drawingml/2011/main"/>
+                            <ma14:wrappingTextBoxFlag xmlns="" xmlns:mo="http://schemas.microsoft.com/office/mac/office/2008/main" xmlns:mv="urn:schemas-microsoft-com:mac:vml" xmlns:o="urn:schemas-microsoft-com:office:office" xmlns:v="urn:schemas-microsoft-com:vml" xmlns:w10="urn:schemas-microsoft-com:office:word" xmlns:w="http://schemas.openxmlformats.org/wordprocessingml/2006/main" xmlns:ma14="http://schemas.microsoft.com/office/mac/drawingml/2011/main"/>
                           </a:ext>
                         </a:extLst>
                       </wps:spPr>
@@ -1659,7 +1657,7 @@
           </mc:Choice>
           <mc:Fallback>
             <w:pict>
-              <v:shape id="Text Box 5" o:spid="_x0000_s1027" type="#_x0000_t202" style="position:absolute;margin-left:225pt;margin-top:5.25pt;width:63pt;height:18pt;z-index:251661312;visibility:visible;mso-wrap-style:square;mso-width-percent:0;mso-height-percent:0;mso-wrap-distance-left:9pt;mso-wrap-distance-top:0;mso-wrap-distance-right:9pt;mso-wrap-distance-bottom:0;mso-position-horizontal:absolute;mso-position-horizontal-relative:text;mso-position-vertical:absolute;mso-position-vertical-relative:text;mso-width-percent:0;mso-height-percent:0;mso-width-relative:margin;mso-height-relative:margin;v-text-anchor:top" o:gfxdata="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" filled="f" stroked="f">
+              <v:shape w14:anchorId="6CBEC05C" id="Text Box 5" o:spid="_x0000_s1027" type="#_x0000_t202" style="position:absolute;margin-left:225pt;margin-top:5.25pt;width:63pt;height:18pt;z-index:251661312;visibility:visible;mso-wrap-style:square;mso-width-percent:0;mso-height-percent:0;mso-wrap-distance-left:9pt;mso-wrap-distance-top:0;mso-wrap-distance-right:9pt;mso-wrap-distance-bottom:0;mso-position-horizontal:absolute;mso-position-horizontal-relative:text;mso-position-vertical:absolute;mso-position-vertical-relative:text;mso-width-percent:0;mso-height-percent:0;mso-width-relative:margin;mso-height-relative:margin;v-text-anchor:top" o:gfxdata="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" filled="f" stroked="f">
                 <v:textbox>
                   <w:txbxContent>
                     <w:p>
@@ -2327,7 +2325,6 @@
         <w:tblStyle w:val="TableGrid"/>
         <w:tblW w:w="9722" w:type="dxa"/>
         <w:jc w:val="center"/>
-        <w:tblInd w:w="1252" w:type="dxa"/>
         <w:tblLayout w:type="fixed"/>
         <w:tblLook w:val="04A0" w:firstRow="1" w:lastRow="0" w:firstColumn="1" w:lastColumn="0" w:noHBand="0" w:noVBand="1"/>
       </w:tblPr>
@@ -2606,6 +2603,14 @@
                 <w:szCs w:val="24"/>
               </w:rPr>
             </w:pPr>
+            <w:r>
+              <w:rPr>
+                <w:rFonts w:ascii="Times New Roman" w:hAnsi="Times New Roman" w:cs="Times New Roman"/>
+                <w:sz w:val="24"/>
+                <w:szCs w:val="24"/>
+              </w:rPr>
+              <w:t>.000376</w:t>
+            </w:r>
           </w:p>
         </w:tc>
         <w:tc>
@@ -2620,6 +2625,14 @@
                 <w:szCs w:val="24"/>
               </w:rPr>
             </w:pPr>
+            <w:r>
+              <w:rPr>
+                <w:rFonts w:ascii="Times New Roman" w:hAnsi="Times New Roman" w:cs="Times New Roman"/>
+                <w:sz w:val="24"/>
+                <w:szCs w:val="24"/>
+              </w:rPr>
+              <w:t>.005392</w:t>
+            </w:r>
           </w:p>
         </w:tc>
         <w:tc>
@@ -2634,6 +2647,14 @@
                 <w:szCs w:val="24"/>
               </w:rPr>
             </w:pPr>
+            <w:r>
+              <w:rPr>
+                <w:rFonts w:ascii="Times New Roman" w:hAnsi="Times New Roman" w:cs="Times New Roman"/>
+                <w:sz w:val="24"/>
+                <w:szCs w:val="24"/>
+              </w:rPr>
+              <w:t>.021387</w:t>
+            </w:r>
           </w:p>
         </w:tc>
         <w:tc>
@@ -2648,6 +2669,14 @@
                 <w:szCs w:val="24"/>
               </w:rPr>
             </w:pPr>
+            <w:r>
+              <w:rPr>
+                <w:rFonts w:ascii="Times New Roman" w:hAnsi="Times New Roman" w:cs="Times New Roman"/>
+                <w:sz w:val="24"/>
+                <w:szCs w:val="24"/>
+              </w:rPr>
+              <w:t>.042681</w:t>
+            </w:r>
           </w:p>
         </w:tc>
       </w:tr>
@@ -2689,6 +2718,14 @@
                 <w:szCs w:val="24"/>
               </w:rPr>
             </w:pPr>
+            <w:r>
+              <w:rPr>
+                <w:rFonts w:ascii="Times New Roman" w:hAnsi="Times New Roman" w:cs="Times New Roman"/>
+                <w:sz w:val="24"/>
+                <w:szCs w:val="24"/>
+              </w:rPr>
+              <w:t>.000120</w:t>
+            </w:r>
           </w:p>
         </w:tc>
         <w:tc>
@@ -2703,6 +2740,14 @@
                 <w:szCs w:val="24"/>
               </w:rPr>
             </w:pPr>
+            <w:r>
+              <w:rPr>
+                <w:rFonts w:ascii="Times New Roman" w:hAnsi="Times New Roman" w:cs="Times New Roman"/>
+                <w:sz w:val="24"/>
+                <w:szCs w:val="24"/>
+              </w:rPr>
+              <w:t>.001251</w:t>
+            </w:r>
           </w:p>
         </w:tc>
         <w:tc>
@@ -2717,6 +2762,14 @@
                 <w:szCs w:val="24"/>
               </w:rPr>
             </w:pPr>
+            <w:r>
+              <w:rPr>
+                <w:rFonts w:ascii="Times New Roman" w:hAnsi="Times New Roman" w:cs="Times New Roman"/>
+                <w:sz w:val="24"/>
+                <w:szCs w:val="24"/>
+              </w:rPr>
+              <w:t>.004809</w:t>
+            </w:r>
           </w:p>
         </w:tc>
         <w:tc>
@@ -2731,6 +2784,14 @@
                 <w:szCs w:val="24"/>
               </w:rPr>
             </w:pPr>
+            <w:r>
+              <w:rPr>
+                <w:rFonts w:ascii="Times New Roman" w:hAnsi="Times New Roman" w:cs="Times New Roman"/>
+                <w:sz w:val="24"/>
+                <w:szCs w:val="24"/>
+              </w:rPr>
+              <w:t>.008667</w:t>
+            </w:r>
           </w:p>
         </w:tc>
       </w:tr>
@@ -2772,6 +2833,14 @@
                 <w:szCs w:val="24"/>
               </w:rPr>
             </w:pPr>
+            <w:r>
+              <w:rPr>
+                <w:rFonts w:ascii="Times New Roman" w:hAnsi="Times New Roman" w:cs="Times New Roman"/>
+                <w:sz w:val="24"/>
+                <w:szCs w:val="24"/>
+              </w:rPr>
+              <w:t>3.133</w:t>
+            </w:r>
           </w:p>
         </w:tc>
         <w:tc>
@@ -2786,6 +2855,14 @@
                 <w:szCs w:val="24"/>
               </w:rPr>
             </w:pPr>
+            <w:r>
+              <w:rPr>
+                <w:rFonts w:ascii="Times New Roman" w:hAnsi="Times New Roman" w:cs="Times New Roman"/>
+                <w:sz w:val="24"/>
+                <w:szCs w:val="24"/>
+              </w:rPr>
+              <w:t>4.310</w:t>
+            </w:r>
           </w:p>
         </w:tc>
         <w:tc>
@@ -2800,6 +2877,14 @@
                 <w:szCs w:val="24"/>
               </w:rPr>
             </w:pPr>
+            <w:r>
+              <w:rPr>
+                <w:rFonts w:ascii="Times New Roman" w:hAnsi="Times New Roman" w:cs="Times New Roman"/>
+                <w:sz w:val="24"/>
+                <w:szCs w:val="24"/>
+              </w:rPr>
+              <w:t>4.447</w:t>
+            </w:r>
           </w:p>
         </w:tc>
         <w:tc>
@@ -2814,6 +2899,14 @@
                 <w:szCs w:val="24"/>
               </w:rPr>
             </w:pPr>
+            <w:r>
+              <w:rPr>
+                <w:rFonts w:ascii="Times New Roman" w:hAnsi="Times New Roman" w:cs="Times New Roman"/>
+                <w:sz w:val="24"/>
+                <w:szCs w:val="24"/>
+              </w:rPr>
+              <w:t>4.9245</w:t>
+            </w:r>
           </w:p>
         </w:tc>
       </w:tr>
@@ -2925,8 +3018,28 @@
         <w:t xml:space="preserve"> )</w:t>
       </w:r>
     </w:p>
+    <w:p>
+      <w:pPr>
+        <w:rPr>
+          <w:rFonts w:ascii="Times New Roman" w:hAnsi="Times New Roman" w:cs="Times New Roman"/>
+          <w:sz w:val="24"/>
+          <w:szCs w:val="24"/>
+        </w:rPr>
+      </w:pPr>
+      <w:r>
+        <w:rPr>
+          <w:rFonts w:ascii="Times New Roman" w:hAnsi="Times New Roman" w:cs="Times New Roman"/>
+          <w:sz w:val="24"/>
+          <w:szCs w:val="24"/>
+        </w:rPr>
+        <w:lastRenderedPageBreak/>
+        <w:t xml:space="preserve">This program is much more efficient because it doesn’t have condition divergence or idle threads. With the current program all of the threads are being used at least one, other than with the initial read. Each threads reads in itself and another element from the input array, and then those threads all use those elements in resulting arrays. The warps are also beinig used effectively, because threads that are right next to each other are being used together. When every other thread is being used, then you have a lot of wasted if statements and if every warp takes twice as long to run, then it will at least double the total time. </w:t>
+      </w:r>
+      <w:bookmarkStart w:id="0" w:name="_GoBack"/>
+      <w:bookmarkEnd w:id="0"/>
+    </w:p>
     <w:sectPr>
-      <w:footerReference w:type="default" r:id="rId10"/>
+      <w:footerReference w:type="default" r:id="rId9"/>
       <w:pgSz w:w="12240" w:h="15840"/>
       <w:pgMar w:top="990" w:right="630" w:bottom="630" w:left="1440" w:header="720" w:footer="720" w:gutter="0"/>
       <w:cols w:space="720"/>
@@ -2937,7 +3050,7 @@
 </file>
 
 <file path=word/endnotes.xml><?xml version="1.0" encoding="utf-8"?>
-<w:endnotes xmlns:wpc="http://schemas.microsoft.com/office/word/2010/wordprocessingCanvas" xmlns:mo="http://schemas.microsoft.com/office/mac/office/2008/main" xmlns:mc="http://schemas.openxmlformats.org/markup-compatibility/2006" xmlns:mv="urn:schemas-microsoft-com:mac:vml" xmlns:o="urn:schemas-microsoft-com:office:office" xmlns:r="http://schemas.openxmlformats.org/officeDocument/2006/relationships" xmlns:m="http://schemas.openxmlformats.org/officeDocument/2006/math" xmlns:v="urn:schemas-microsoft-com:vml" xmlns:wp14="http://schemas.microsoft.com/office/word/2010/wordprocessingDrawing" xmlns:wp="http://schemas.openxmlformats.org/drawingml/2006/wordprocessingDrawing" xmlns:w10="urn:schemas-microsoft-com:office:word" xmlns:w="http://schemas.openxmlformats.org/wordprocessingml/2006/main" xmlns:w14="http://schemas.microsoft.com/office/word/2010/wordml" xmlns:wpg="http://schemas.microsoft.com/office/word/2010/wordprocessingGroup" xmlns:wpi="http://schemas.microsoft.com/office/word/2010/wordprocessingInk" xmlns:wne="http://schemas.microsoft.com/office/word/2006/wordml" xmlns:wps="http://schemas.microsoft.com/office/word/2010/wordprocessingShape" mc:Ignorable="w14 wp14">
+<w:endnotes xmlns:wpc="http://schemas.microsoft.com/office/word/2010/wordprocessingCanvas" xmlns:cx="http://schemas.microsoft.com/office/drawing/2014/chartex" xmlns:mc="http://schemas.openxmlformats.org/markup-compatibility/2006" xmlns:o="urn:schemas-microsoft-com:office:office" xmlns:r="http://schemas.openxmlformats.org/officeDocument/2006/relationships" xmlns:m="http://schemas.openxmlformats.org/officeDocument/2006/math" xmlns:v="urn:schemas-microsoft-com:vml" xmlns:wp14="http://schemas.microsoft.com/office/word/2010/wordprocessingDrawing" xmlns:wp="http://schemas.openxmlformats.org/drawingml/2006/wordprocessingDrawing" xmlns:w10="urn:schemas-microsoft-com:office:word" xmlns:w="http://schemas.openxmlformats.org/wordprocessingml/2006/main" xmlns:w14="http://schemas.microsoft.com/office/word/2010/wordml" xmlns:w15="http://schemas.microsoft.com/office/word/2012/wordml" xmlns:w16se="http://schemas.microsoft.com/office/word/2015/wordml/symex" xmlns:wpg="http://schemas.microsoft.com/office/word/2010/wordprocessingGroup" xmlns:wpi="http://schemas.microsoft.com/office/word/2010/wordprocessingInk" xmlns:wne="http://schemas.microsoft.com/office/word/2006/wordml" xmlns:wps="http://schemas.microsoft.com/office/word/2010/wordprocessingShape" mc:Ignorable="w14 w15 w16se wp14">
   <w:endnote w:type="separator" w:id="-1">
     <w:p>
       <w:pPr>
@@ -2962,7 +3075,7 @@
 </file>
 
 <file path=word/footer1.xml><?xml version="1.0" encoding="utf-8"?>
-<w:ftr xmlns:wpc="http://schemas.microsoft.com/office/word/2010/wordprocessingCanvas" xmlns:mo="http://schemas.microsoft.com/office/mac/office/2008/main" xmlns:mc="http://schemas.openxmlformats.org/markup-compatibility/2006" xmlns:mv="urn:schemas-microsoft-com:mac:vml" xmlns:o="urn:schemas-microsoft-com:office:office" xmlns:r="http://schemas.openxmlformats.org/officeDocument/2006/relationships" xmlns:m="http://schemas.openxmlformats.org/officeDocument/2006/math" xmlns:v="urn:schemas-microsoft-com:vml" xmlns:wp14="http://schemas.microsoft.com/office/word/2010/wordprocessingDrawing" xmlns:wp="http://schemas.openxmlformats.org/drawingml/2006/wordprocessingDrawing" xmlns:w10="urn:schemas-microsoft-com:office:word" xmlns:w="http://schemas.openxmlformats.org/wordprocessingml/2006/main" xmlns:w14="http://schemas.microsoft.com/office/word/2010/wordml" xmlns:wpg="http://schemas.microsoft.com/office/word/2010/wordprocessingGroup" xmlns:wpi="http://schemas.microsoft.com/office/word/2010/wordprocessingInk" xmlns:wne="http://schemas.microsoft.com/office/word/2006/wordml" xmlns:wps="http://schemas.microsoft.com/office/word/2010/wordprocessingShape" mc:Ignorable="w14 wp14">
+<w:ftr xmlns:wpc="http://schemas.microsoft.com/office/word/2010/wordprocessingCanvas" xmlns:cx="http://schemas.microsoft.com/office/drawing/2014/chartex" xmlns:mc="http://schemas.openxmlformats.org/markup-compatibility/2006" xmlns:o="urn:schemas-microsoft-com:office:office" xmlns:r="http://schemas.openxmlformats.org/officeDocument/2006/relationships" xmlns:m="http://schemas.openxmlformats.org/officeDocument/2006/math" xmlns:v="urn:schemas-microsoft-com:vml" xmlns:wp14="http://schemas.microsoft.com/office/word/2010/wordprocessingDrawing" xmlns:wp="http://schemas.openxmlformats.org/drawingml/2006/wordprocessingDrawing" xmlns:w10="urn:schemas-microsoft-com:office:word" xmlns:w="http://schemas.openxmlformats.org/wordprocessingml/2006/main" xmlns:w14="http://schemas.microsoft.com/office/word/2010/wordml" xmlns:w15="http://schemas.microsoft.com/office/word/2012/wordml" xmlns:w16se="http://schemas.microsoft.com/office/word/2015/wordml/symex" xmlns:wpg="http://schemas.microsoft.com/office/word/2010/wordprocessingGroup" xmlns:wpi="http://schemas.microsoft.com/office/word/2010/wordprocessingInk" xmlns:wne="http://schemas.microsoft.com/office/word/2006/wordml" xmlns:wps="http://schemas.microsoft.com/office/word/2010/wordprocessingShape" mc:Ignorable="w14 w15 w16se wp14">
   <w:sdt>
     <w:sdtPr>
       <w:id w:val="-1530409612"/>
@@ -3022,7 +3135,7 @@
                 <w:bCs/>
                 <w:noProof/>
               </w:rPr>
-              <w:t>2</w:t>
+              <w:t>3</w:t>
             </w:r>
             <w:r>
               <w:rPr>
@@ -3067,7 +3180,7 @@
                 <w:bCs/>
                 <w:noProof/>
               </w:rPr>
-              <w:t>2</w:t>
+              <w:t>3</w:t>
             </w:r>
             <w:r>
               <w:rPr>
@@ -3092,7 +3205,7 @@
 </file>
 
 <file path=word/footnotes.xml><?xml version="1.0" encoding="utf-8"?>
-<w:footnotes xmlns:wpc="http://schemas.microsoft.com/office/word/2010/wordprocessingCanvas" xmlns:mo="http://schemas.microsoft.com/office/mac/office/2008/main" xmlns:mc="http://schemas.openxmlformats.org/markup-compatibility/2006" xmlns:mv="urn:schemas-microsoft-com:mac:vml" xmlns:o="urn:schemas-microsoft-com:office:office" xmlns:r="http://schemas.openxmlformats.org/officeDocument/2006/relationships" xmlns:m="http://schemas.openxmlformats.org/officeDocument/2006/math" xmlns:v="urn:schemas-microsoft-com:vml" xmlns:wp14="http://schemas.microsoft.com/office/word/2010/wordprocessingDrawing" xmlns:wp="http://schemas.openxmlformats.org/drawingml/2006/wordprocessingDrawing" xmlns:w10="urn:schemas-microsoft-com:office:word" xmlns:w="http://schemas.openxmlformats.org/wordprocessingml/2006/main" xmlns:w14="http://schemas.microsoft.com/office/word/2010/wordml" xmlns:wpg="http://schemas.microsoft.com/office/word/2010/wordprocessingGroup" xmlns:wpi="http://schemas.microsoft.com/office/word/2010/wordprocessingInk" xmlns:wne="http://schemas.microsoft.com/office/word/2006/wordml" xmlns:wps="http://schemas.microsoft.com/office/word/2010/wordprocessingShape" mc:Ignorable="w14 wp14">
+<w:footnotes xmlns:wpc="http://schemas.microsoft.com/office/word/2010/wordprocessingCanvas" xmlns:cx="http://schemas.microsoft.com/office/drawing/2014/chartex" xmlns:mc="http://schemas.openxmlformats.org/markup-compatibility/2006" xmlns:o="urn:schemas-microsoft-com:office:office" xmlns:r="http://schemas.openxmlformats.org/officeDocument/2006/relationships" xmlns:m="http://schemas.openxmlformats.org/officeDocument/2006/math" xmlns:v="urn:schemas-microsoft-com:vml" xmlns:wp14="http://schemas.microsoft.com/office/word/2010/wordprocessingDrawing" xmlns:wp="http://schemas.openxmlformats.org/drawingml/2006/wordprocessingDrawing" xmlns:w10="urn:schemas-microsoft-com:office:word" xmlns:w="http://schemas.openxmlformats.org/wordprocessingml/2006/main" xmlns:w14="http://schemas.microsoft.com/office/word/2010/wordml" xmlns:w15="http://schemas.microsoft.com/office/word/2012/wordml" xmlns:w16se="http://schemas.microsoft.com/office/word/2015/wordml/symex" xmlns:wpg="http://schemas.microsoft.com/office/word/2010/wordprocessingGroup" xmlns:wpi="http://schemas.microsoft.com/office/word/2010/wordprocessingInk" xmlns:wne="http://schemas.microsoft.com/office/word/2006/wordml" xmlns:wps="http://schemas.microsoft.com/office/word/2010/wordprocessingShape" mc:Ignorable="w14 w15 w16se wp14">
   <w:footnote w:type="separator" w:id="-1">
     <w:p>
       <w:pPr>
@@ -3117,8 +3230,8 @@
 </file>
 
 <file path=word/numbering.xml><?xml version="1.0" encoding="utf-8"?>
-<w:numbering xmlns:wpc="http://schemas.microsoft.com/office/word/2010/wordprocessingCanvas" xmlns:mo="http://schemas.microsoft.com/office/mac/office/2008/main" xmlns:mc="http://schemas.openxmlformats.org/markup-compatibility/2006" xmlns:mv="urn:schemas-microsoft-com:mac:vml" xmlns:o="urn:schemas-microsoft-com:office:office" xmlns:r="http://schemas.openxmlformats.org/officeDocument/2006/relationships" xmlns:m="http://schemas.openxmlformats.org/officeDocument/2006/math" xmlns:v="urn:schemas-microsoft-com:vml" xmlns:wp14="http://schemas.microsoft.com/office/word/2010/wordprocessingDrawing" xmlns:wp="http://schemas.openxmlformats.org/drawingml/2006/wordprocessingDrawing" xmlns:w10="urn:schemas-microsoft-com:office:word" xmlns:w="http://schemas.openxmlformats.org/wordprocessingml/2006/main" xmlns:w14="http://schemas.microsoft.com/office/word/2010/wordml" xmlns:wpg="http://schemas.microsoft.com/office/word/2010/wordprocessingGroup" xmlns:wpi="http://schemas.microsoft.com/office/word/2010/wordprocessingInk" xmlns:wne="http://schemas.microsoft.com/office/word/2006/wordml" xmlns:wps="http://schemas.microsoft.com/office/word/2010/wordprocessingShape" mc:Ignorable="w14 wp14">
-  <w:abstractNum w:abstractNumId="0">
+<w:numbering xmlns:wpc="http://schemas.microsoft.com/office/word/2010/wordprocessingCanvas" xmlns:cx="http://schemas.microsoft.com/office/drawing/2014/chartex" xmlns:mc="http://schemas.openxmlformats.org/markup-compatibility/2006" xmlns:o="urn:schemas-microsoft-com:office:office" xmlns:r="http://schemas.openxmlformats.org/officeDocument/2006/relationships" xmlns:m="http://schemas.openxmlformats.org/officeDocument/2006/math" xmlns:v="urn:schemas-microsoft-com:vml" xmlns:wp14="http://schemas.microsoft.com/office/word/2010/wordprocessingDrawing" xmlns:wp="http://schemas.openxmlformats.org/drawingml/2006/wordprocessingDrawing" xmlns:w10="urn:schemas-microsoft-com:office:word" xmlns:w="http://schemas.openxmlformats.org/wordprocessingml/2006/main" xmlns:w14="http://schemas.microsoft.com/office/word/2010/wordml" xmlns:w15="http://schemas.microsoft.com/office/word/2012/wordml" xmlns:w16se="http://schemas.microsoft.com/office/word/2015/wordml/symex" xmlns:wpg="http://schemas.microsoft.com/office/word/2010/wordprocessingGroup" xmlns:wpi="http://schemas.microsoft.com/office/word/2010/wordprocessingInk" xmlns:wne="http://schemas.microsoft.com/office/word/2006/wordml" xmlns:wps="http://schemas.microsoft.com/office/word/2010/wordprocessingShape" mc:Ignorable="w14 w15 w16se wp14">
+  <w:abstractNum w:abstractNumId="0" w15:restartNumberingAfterBreak="0">
     <w:nsid w:val="02A81137"/>
     <w:multiLevelType w:val="hybridMultilevel"/>
     <w:tmpl w:val="19261F5E"/>
@@ -3207,7 +3320,7 @@
       </w:pPr>
     </w:lvl>
   </w:abstractNum>
-  <w:abstractNum w:abstractNumId="1">
+  <w:abstractNum w:abstractNumId="1" w15:restartNumberingAfterBreak="0">
     <w:nsid w:val="7ECD59E2"/>
     <w:multiLevelType w:val="hybridMultilevel"/>
     <w:tmpl w:val="4DC86254"/>
@@ -3329,7 +3442,7 @@
 </file>
 
 <file path=word/styles.xml><?xml version="1.0" encoding="utf-8"?>
-<w:styles xmlns:mc="http://schemas.openxmlformats.org/markup-compatibility/2006" xmlns:r="http://schemas.openxmlformats.org/officeDocument/2006/relationships" xmlns:w="http://schemas.openxmlformats.org/wordprocessingml/2006/main" xmlns:w14="http://schemas.microsoft.com/office/word/2010/wordml" mc:Ignorable="w14">
+<w:styles xmlns:mc="http://schemas.openxmlformats.org/markup-compatibility/2006" xmlns:r="http://schemas.openxmlformats.org/officeDocument/2006/relationships" xmlns:w="http://schemas.openxmlformats.org/wordprocessingml/2006/main" xmlns:w14="http://schemas.microsoft.com/office/word/2010/wordml" xmlns:w15="http://schemas.microsoft.com/office/word/2012/wordml" xmlns:w16se="http://schemas.microsoft.com/office/word/2015/wordml/symex" mc:Ignorable="w14 w15 w16se">
   <w:docDefaults>
     <w:rPrDefault>
       <w:rPr>
@@ -3345,144 +3458,369 @@
       </w:pPr>
     </w:pPrDefault>
   </w:docDefaults>
-  <w:latentStyles w:defLockedState="0" w:defUIPriority="99" w:defSemiHidden="1" w:defUnhideWhenUsed="1" w:defQFormat="0" w:count="276">
-    <w:lsdException w:name="Normal" w:semiHidden="0" w:uiPriority="0" w:unhideWhenUsed="0" w:qFormat="1"/>
-    <w:lsdException w:name="heading 1" w:semiHidden="0" w:uiPriority="9" w:unhideWhenUsed="0" w:qFormat="1"/>
-    <w:lsdException w:name="heading 2" w:uiPriority="9" w:qFormat="1"/>
-    <w:lsdException w:name="heading 3" w:uiPriority="9" w:qFormat="1"/>
-    <w:lsdException w:name="heading 4" w:uiPriority="9" w:qFormat="1"/>
-    <w:lsdException w:name="heading 5" w:uiPriority="9" w:qFormat="1"/>
-    <w:lsdException w:name="heading 6" w:uiPriority="9" w:qFormat="1"/>
-    <w:lsdException w:name="heading 7" w:uiPriority="9" w:qFormat="1"/>
-    <w:lsdException w:name="heading 8" w:uiPriority="9" w:qFormat="1"/>
-    <w:lsdException w:name="heading 9" w:uiPriority="9" w:qFormat="1"/>
-    <w:lsdException w:name="toc 1" w:uiPriority="39"/>
-    <w:lsdException w:name="toc 2" w:uiPriority="39"/>
-    <w:lsdException w:name="toc 3" w:uiPriority="39"/>
-    <w:lsdException w:name="toc 4" w:uiPriority="39"/>
-    <w:lsdException w:name="toc 5" w:uiPriority="39"/>
-    <w:lsdException w:name="toc 6" w:uiPriority="39"/>
-    <w:lsdException w:name="toc 7" w:uiPriority="39"/>
-    <w:lsdException w:name="toc 8" w:uiPriority="39"/>
-    <w:lsdException w:name="toc 9" w:uiPriority="39"/>
-    <w:lsdException w:name="caption" w:uiPriority="35" w:qFormat="1"/>
-    <w:lsdException w:name="Title" w:semiHidden="0" w:uiPriority="10" w:unhideWhenUsed="0" w:qFormat="1"/>
-    <w:lsdException w:name="Default Paragraph Font" w:uiPriority="1"/>
-    <w:lsdException w:name="Subtitle" w:semiHidden="0" w:uiPriority="11" w:unhideWhenUsed="0" w:qFormat="1"/>
-    <w:lsdException w:name="Strong" w:semiHidden="0" w:uiPriority="22" w:unhideWhenUsed="0" w:qFormat="1"/>
-    <w:lsdException w:name="Emphasis" w:semiHidden="0" w:uiPriority="20" w:unhideWhenUsed="0" w:qFormat="1"/>
-    <w:lsdException w:name="Table Grid" w:semiHidden="0" w:uiPriority="59" w:unhideWhenUsed="0"/>
-    <w:lsdException w:name="Placeholder Text" w:unhideWhenUsed="0"/>
-    <w:lsdException w:name="No Spacing" w:semiHidden="0" w:uiPriority="1" w:unhideWhenUsed="0" w:qFormat="1"/>
-    <w:lsdException w:name="Light Shading" w:semiHidden="0" w:uiPriority="60" w:unhideWhenUsed="0"/>
-    <w:lsdException w:name="Light List" w:semiHidden="0" w:uiPriority="61" w:unhideWhenUsed="0"/>
-    <w:lsdException w:name="Light Grid" w:semiHidden="0" w:uiPriority="62" w:unhideWhenUsed="0"/>
-    <w:lsdException w:name="Medium Shading 1" w:semiHidden="0" w:uiPriority="63" w:unhideWhenUsed="0"/>
-    <w:lsdException w:name="Medium Shading 2" w:semiHidden="0" w:uiPriority="64" w:unhideWhenUsed="0"/>
-    <w:lsdException w:name="Medium List 1" w:semiHidden="0" w:uiPriority="65" w:unhideWhenUsed="0"/>
-    <w:lsdException w:name="Medium List 2" w:semiHidden="0" w:uiPriority="66" w:unhideWhenUsed="0"/>
-    <w:lsdException w:name="Medium Grid 1" w:semiHidden="0" w:uiPriority="67" w:unhideWhenUsed="0"/>
-    <w:lsdException w:name="Medium Grid 2" w:semiHidden="0" w:uiPriority="68" w:unhideWhenUsed="0"/>
-    <w:lsdException w:name="Medium Grid 3" w:semiHidden="0" w:uiPriority="69" w:unhideWhenUsed="0"/>
-    <w:lsdException w:name="Dark List" w:semiHidden="0" w:uiPriority="70" w:unhideWhenUsed="0"/>
-    <w:lsdException w:name="Colorful Shading" w:semiHidden="0" w:uiPriority="71" w:unhideWhenUsed="0"/>
-    <w:lsdException w:name="Colorful List" w:semiHidden="0" w:uiPriority="72" w:unhideWhenUsed="0"/>
-    <w:lsdException w:name="Colorful Grid" w:semiHidden="0" w:uiPriority="73" w:unhideWhenUsed="0"/>
-    <w:lsdException w:name="Light Shading Accent 1" w:semiHidden="0" w:uiPriority="60" w:unhideWhenUsed="0"/>
-    <w:lsdException w:name="Light List Accent 1" w:semiHidden="0" w:uiPriority="61" w:unhideWhenUsed="0"/>
-    <w:lsdException w:name="Light Grid Accent 1" w:semiHidden="0" w:uiPriority="62" w:unhideWhenUsed="0"/>
-    <w:lsdException w:name="Medium Shading 1 Accent 1" w:semiHidden="0" w:uiPriority="63" w:unhideWhenUsed="0"/>
-    <w:lsdException w:name="Medium Shading 2 Accent 1" w:semiHidden="0" w:uiPriority="64" w:unhideWhenUsed="0"/>
-    <w:lsdException w:name="Medium List 1 Accent 1" w:semiHidden="0" w:uiPriority="65" w:unhideWhenUsed="0"/>
-    <w:lsdException w:name="Revision" w:unhideWhenUsed="0"/>
-    <w:lsdException w:name="List Paragraph" w:semiHidden="0" w:uiPriority="34" w:unhideWhenUsed="0" w:qFormat="1"/>
-    <w:lsdException w:name="Quote" w:semiHidden="0" w:uiPriority="29" w:unhideWhenUsed="0" w:qFormat="1"/>
-    <w:lsdException w:name="Intense Quote" w:semiHidden="0" w:uiPriority="30" w:unhideWhenUsed="0" w:qFormat="1"/>
-    <w:lsdException w:name="Medium List 2 Accent 1" w:semiHidden="0" w:uiPriority="66" w:unhideWhenUsed="0"/>
-    <w:lsdException w:name="Medium Grid 1 Accent 1" w:semiHidden="0" w:uiPriority="67" w:unhideWhenUsed="0"/>
-    <w:lsdException w:name="Medium Grid 2 Accent 1" w:semiHidden="0" w:uiPriority="68" w:unhideWhenUsed="0"/>
-    <w:lsdException w:name="Medium Grid 3 Accent 1" w:semiHidden="0" w:uiPriority="69" w:unhideWhenUsed="0"/>
-    <w:lsdException w:name="Dark List Accent 1" w:semiHidden="0" w:uiPriority="70" w:unhideWhenUsed="0"/>
-    <w:lsdException w:name="Colorful Shading Accent 1" w:semiHidden="0" w:uiPriority="71" w:unhideWhenUsed="0"/>
-    <w:lsdException w:name="Colorful List Accent 1" w:semiHidden="0" w:uiPriority="72" w:unhideWhenUsed="0"/>
-    <w:lsdException w:name="Colorful Grid Accent 1" w:semiHidden="0" w:uiPriority="73" w:unhideWhenUsed="0"/>
-    <w:lsdException w:name="Light Shading Accent 2" w:semiHidden="0" w:uiPriority="60" w:unhideWhenUsed="0"/>
-    <w:lsdException w:name="Light List Accent 2" w:semiHidden="0" w:uiPriority="61" w:unhideWhenUsed="0"/>
-    <w:lsdException w:name="Light Grid Accent 2" w:semiHidden="0" w:uiPriority="62" w:unhideWhenUsed="0"/>
-    <w:lsdException w:name="Medium Shading 1 Accent 2" w:semiHidden="0" w:uiPriority="63" w:unhideWhenUsed="0"/>
-    <w:lsdException w:name="Medium Shading 2 Accent 2" w:semiHidden="0" w:uiPriority="64" w:unhideWhenUsed="0"/>
-    <w:lsdException w:name="Medium List 1 Accent 2" w:semiHidden="0" w:uiPriority="65" w:unhideWhenUsed="0"/>
-    <w:lsdException w:name="Medium List 2 Accent 2" w:semiHidden="0" w:uiPriority="66" w:unhideWhenUsed="0"/>
-    <w:lsdException w:name="Medium Grid 1 Accent 2" w:semiHidden="0" w:uiPriority="67" w:unhideWhenUsed="0"/>
-    <w:lsdException w:name="Medium Grid 2 Accent 2" w:semiHidden="0" w:uiPriority="68" w:unhideWhenUsed="0"/>
-    <w:lsdException w:name="Medium Grid 3 Accent 2" w:semiHidden="0" w:uiPriority="69" w:unhideWhenUsed="0"/>
-    <w:lsdException w:name="Dark List Accent 2" w:semiHidden="0" w:uiPriority="70" w:unhideWhenUsed="0"/>
-    <w:lsdException w:name="Colorful Shading Accent 2" w:semiHidden="0" w:uiPriority="71" w:unhideWhenUsed="0"/>
-    <w:lsdException w:name="Colorful List Accent 2" w:semiHidden="0" w:uiPriority="72" w:unhideWhenUsed="0"/>
-    <w:lsdException w:name="Colorful Grid Accent 2" w:semiHidden="0" w:uiPriority="73" w:unhideWhenUsed="0"/>
-    <w:lsdException w:name="Light Shading Accent 3" w:semiHidden="0" w:uiPriority="60" w:unhideWhenUsed="0"/>
-    <w:lsdException w:name="Light List Accent 3" w:semiHidden="0" w:uiPriority="61" w:unhideWhenUsed="0"/>
-    <w:lsdException w:name="Light Grid Accent 3" w:semiHidden="0" w:uiPriority="62" w:unhideWhenUsed="0"/>
-    <w:lsdException w:name="Medium Shading 1 Accent 3" w:semiHidden="0" w:uiPriority="63" w:unhideWhenUsed="0"/>
-    <w:lsdException w:name="Medium Shading 2 Accent 3" w:semiHidden="0" w:uiPriority="64" w:unhideWhenUsed="0"/>
-    <w:lsdException w:name="Medium List 1 Accent 3" w:semiHidden="0" w:uiPriority="65" w:unhideWhenUsed="0"/>
-    <w:lsdException w:name="Medium List 2 Accent 3" w:semiHidden="0" w:uiPriority="66" w:unhideWhenUsed="0"/>
-    <w:lsdException w:name="Medium Grid 1 Accent 3" w:semiHidden="0" w:uiPriority="67" w:unhideWhenUsed="0"/>
-    <w:lsdException w:name="Medium Grid 2 Accent 3" w:semiHidden="0" w:uiPriority="68" w:unhideWhenUsed="0"/>
-    <w:lsdException w:name="Medium Grid 3 Accent 3" w:semiHidden="0" w:uiPriority="69" w:unhideWhenUsed="0"/>
-    <w:lsdException w:name="Dark List Accent 3" w:semiHidden="0" w:uiPriority="70" w:unhideWhenUsed="0"/>
-    <w:lsdException w:name="Colorful Shading Accent 3" w:semiHidden="0" w:uiPriority="71" w:unhideWhenUsed="0"/>
-    <w:lsdException w:name="Colorful List Accent 3" w:semiHidden="0" w:uiPriority="72" w:unhideWhenUsed="0"/>
-    <w:lsdException w:name="Colorful Grid Accent 3" w:semiHidden="0" w:uiPriority="73" w:unhideWhenUsed="0"/>
-    <w:lsdException w:name="Light Shading Accent 4" w:semiHidden="0" w:uiPriority="60" w:unhideWhenUsed="0"/>
-    <w:lsdException w:name="Light List Accent 4" w:semiHidden="0" w:uiPriority="61" w:unhideWhenUsed="0"/>
-    <w:lsdException w:name="Light Grid Accent 4" w:semiHidden="0" w:uiPriority="62" w:unhideWhenUsed="0"/>
-    <w:lsdException w:name="Medium Shading 1 Accent 4" w:semiHidden="0" w:uiPriority="63" w:unhideWhenUsed="0"/>
-    <w:lsdException w:name="Medium Shading 2 Accent 4" w:semiHidden="0" w:uiPriority="64" w:unhideWhenUsed="0"/>
-    <w:lsdException w:name="Medium List 1 Accent 4" w:semiHidden="0" w:uiPriority="65" w:unhideWhenUsed="0"/>
-    <w:lsdException w:name="Medium List 2 Accent 4" w:semiHidden="0" w:uiPriority="66" w:unhideWhenUsed="0"/>
-    <w:lsdException w:name="Medium Grid 1 Accent 4" w:semiHidden="0" w:uiPriority="67" w:unhideWhenUsed="0"/>
-    <w:lsdException w:name="Medium Grid 2 Accent 4" w:semiHidden="0" w:uiPriority="68" w:unhideWhenUsed="0"/>
-    <w:lsdException w:name="Medium Grid 3 Accent 4" w:semiHidden="0" w:uiPriority="69" w:unhideWhenUsed="0"/>
-    <w:lsdException w:name="Dark List Accent 4" w:semiHidden="0" w:uiPriority="70" w:unhideWhenUsed="0"/>
-    <w:lsdException w:name="Colorful Shading Accent 4" w:semiHidden="0" w:uiPriority="71" w:unhideWhenUsed="0"/>
-    <w:lsdException w:name="Colorful List Accent 4" w:semiHidden="0" w:uiPriority="72" w:unhideWhenUsed="0"/>
-    <w:lsdException w:name="Colorful Grid Accent 4" w:semiHidden="0" w:uiPriority="73" w:unhideWhenUsed="0"/>
-    <w:lsdException w:name="Light Shading Accent 5" w:semiHidden="0" w:uiPriority="60" w:unhideWhenUsed="0"/>
-    <w:lsdException w:name="Light List Accent 5" w:semiHidden="0" w:uiPriority="61" w:unhideWhenUsed="0"/>
-    <w:lsdException w:name="Light Grid Accent 5" w:semiHidden="0" w:uiPriority="62" w:unhideWhenUsed="0"/>
-    <w:lsdException w:name="Medium Shading 1 Accent 5" w:semiHidden="0" w:uiPriority="63" w:unhideWhenUsed="0"/>
-    <w:lsdException w:name="Medium Shading 2 Accent 5" w:semiHidden="0" w:uiPriority="64" w:unhideWhenUsed="0"/>
-    <w:lsdException w:name="Medium List 1 Accent 5" w:semiHidden="0" w:uiPriority="65" w:unhideWhenUsed="0"/>
-    <w:lsdException w:name="Medium List 2 Accent 5" w:semiHidden="0" w:uiPriority="66" w:unhideWhenUsed="0"/>
-    <w:lsdException w:name="Medium Grid 1 Accent 5" w:semiHidden="0" w:uiPriority="67" w:unhideWhenUsed="0"/>
-    <w:lsdException w:name="Medium Grid 2 Accent 5" w:semiHidden="0" w:uiPriority="68" w:unhideWhenUsed="0"/>
-    <w:lsdException w:name="Medium Grid 3 Accent 5" w:semiHidden="0" w:uiPriority="69" w:unhideWhenUsed="0"/>
-    <w:lsdException w:name="Dark List Accent 5" w:semiHidden="0" w:uiPriority="70" w:unhideWhenUsed="0"/>
-    <w:lsdException w:name="Colorful Shading Accent 5" w:semiHidden="0" w:uiPriority="71" w:unhideWhenUsed="0"/>
-    <w:lsdException w:name="Colorful List Accent 5" w:semiHidden="0" w:uiPriority="72" w:unhideWhenUsed="0"/>
-    <w:lsdException w:name="Colorful Grid Accent 5" w:semiHidden="0" w:uiPriority="73" w:unhideWhenUsed="0"/>
-    <w:lsdException w:name="Light Shading Accent 6" w:semiHidden="0" w:uiPriority="60" w:unhideWhenUsed="0"/>
-    <w:lsdException w:name="Light List Accent 6" w:semiHidden="0" w:uiPriority="61" w:unhideWhenUsed="0"/>
-    <w:lsdException w:name="Light Grid Accent 6" w:semiHidden="0" w:uiPriority="62" w:unhideWhenUsed="0"/>
-    <w:lsdException w:name="Medium Shading 1 Accent 6" w:semiHidden="0" w:uiPriority="63" w:unhideWhenUsed="0"/>
-    <w:lsdException w:name="Medium Shading 2 Accent 6" w:semiHidden="0" w:uiPriority="64" w:unhideWhenUsed="0"/>
-    <w:lsdException w:name="Medium List 1 Accent 6" w:semiHidden="0" w:uiPriority="65" w:unhideWhenUsed="0"/>
-    <w:lsdException w:name="Medium List 2 Accent 6" w:semiHidden="0" w:uiPriority="66" w:unhideWhenUsed="0"/>
-    <w:lsdException w:name="Medium Grid 1 Accent 6" w:semiHidden="0" w:uiPriority="67" w:unhideWhenUsed="0"/>
-    <w:lsdException w:name="Medium Grid 2 Accent 6" w:semiHidden="0" w:uiPriority="68" w:unhideWhenUsed="0"/>
-    <w:lsdException w:name="Medium Grid 3 Accent 6" w:semiHidden="0" w:uiPriority="69" w:unhideWhenUsed="0"/>
-    <w:lsdException w:name="Dark List Accent 6" w:semiHidden="0" w:uiPriority="70" w:unhideWhenUsed="0"/>
-    <w:lsdException w:name="Colorful Shading Accent 6" w:semiHidden="0" w:uiPriority="71" w:unhideWhenUsed="0"/>
-    <w:lsdException w:name="Colorful List Accent 6" w:semiHidden="0" w:uiPriority="72" w:unhideWhenUsed="0"/>
-    <w:lsdException w:name="Colorful Grid Accent 6" w:semiHidden="0" w:uiPriority="73" w:unhideWhenUsed="0"/>
-    <w:lsdException w:name="Subtle Emphasis" w:semiHidden="0" w:uiPriority="19" w:unhideWhenUsed="0" w:qFormat="1"/>
-    <w:lsdException w:name="Intense Emphasis" w:semiHidden="0" w:uiPriority="21" w:unhideWhenUsed="0" w:qFormat="1"/>
-    <w:lsdException w:name="Subtle Reference" w:semiHidden="0" w:uiPriority="31" w:unhideWhenUsed="0" w:qFormat="1"/>
-    <w:lsdException w:name="Intense Reference" w:semiHidden="0" w:uiPriority="32" w:unhideWhenUsed="0" w:qFormat="1"/>
-    <w:lsdException w:name="Book Title" w:semiHidden="0" w:uiPriority="33" w:unhideWhenUsed="0" w:qFormat="1"/>
-    <w:lsdException w:name="Bibliography" w:uiPriority="37"/>
-    <w:lsdException w:name="TOC Heading" w:uiPriority="39" w:qFormat="1"/>
+  <w:latentStyles w:defLockedState="0" w:defUIPriority="99" w:defSemiHidden="0" w:defUnhideWhenUsed="0" w:defQFormat="0" w:count="371">
+    <w:lsdException w:name="Normal" w:uiPriority="0" w:qFormat="1"/>
+    <w:lsdException w:name="heading 1" w:uiPriority="9" w:qFormat="1"/>
+    <w:lsdException w:name="heading 2" w:semiHidden="1" w:uiPriority="9" w:unhideWhenUsed="1" w:qFormat="1"/>
+    <w:lsdException w:name="heading 3" w:semiHidden="1" w:uiPriority="9" w:unhideWhenUsed="1" w:qFormat="1"/>
+    <w:lsdException w:name="heading 4" w:semiHidden="1" w:uiPriority="9" w:unhideWhenUsed="1" w:qFormat="1"/>
+    <w:lsdException w:name="heading 5" w:semiHidden="1" w:uiPriority="9" w:unhideWhenUsed="1" w:qFormat="1"/>
+    <w:lsdException w:name="heading 6" w:semiHidden="1" w:uiPriority="9" w:unhideWhenUsed="1" w:qFormat="1"/>
+    <w:lsdException w:name="heading 7" w:semiHidden="1" w:uiPriority="9" w:unhideWhenUsed="1" w:qFormat="1"/>
+    <w:lsdException w:name="heading 8" w:semiHidden="1" w:uiPriority="9" w:unhideWhenUsed="1" w:qFormat="1"/>
+    <w:lsdException w:name="heading 9" w:semiHidden="1" w:uiPriority="9" w:unhideWhenUsed="1" w:qFormat="1"/>
+    <w:lsdException w:name="index 1" w:semiHidden="1" w:unhideWhenUsed="1"/>
+    <w:lsdException w:name="index 2" w:semiHidden="1" w:unhideWhenUsed="1"/>
+    <w:lsdException w:name="index 3" w:semiHidden="1" w:unhideWhenUsed="1"/>
+    <w:lsdException w:name="index 4" w:semiHidden="1" w:unhideWhenUsed="1"/>
+    <w:lsdException w:name="index 5" w:semiHidden="1" w:unhideWhenUsed="1"/>
+    <w:lsdException w:name="index 6" w:semiHidden="1" w:unhideWhenUsed="1"/>
+    <w:lsdException w:name="index 7" w:semiHidden="1" w:unhideWhenUsed="1"/>
+    <w:lsdException w:name="index 8" w:semiHidden="1" w:unhideWhenUsed="1"/>
+    <w:lsdException w:name="index 9" w:semiHidden="1" w:unhideWhenUsed="1"/>
+    <w:lsdException w:name="toc 1" w:semiHidden="1" w:uiPriority="39" w:unhideWhenUsed="1"/>
+    <w:lsdException w:name="toc 2" w:semiHidden="1" w:uiPriority="39" w:unhideWhenUsed="1"/>
+    <w:lsdException w:name="toc 3" w:semiHidden="1" w:uiPriority="39" w:unhideWhenUsed="1"/>
+    <w:lsdException w:name="toc 4" w:semiHidden="1" w:uiPriority="39" w:unhideWhenUsed="1"/>
+    <w:lsdException w:name="toc 5" w:semiHidden="1" w:uiPriority="39" w:unhideWhenUsed="1"/>
+    <w:lsdException w:name="toc 6" w:semiHidden="1" w:uiPriority="39" w:unhideWhenUsed="1"/>
+    <w:lsdException w:name="toc 7" w:semiHidden="1" w:uiPriority="39" w:unhideWhenUsed="1"/>
+    <w:lsdException w:name="toc 8" w:semiHidden="1" w:uiPriority="39" w:unhideWhenUsed="1"/>
+    <w:lsdException w:name="toc 9" w:semiHidden="1" w:uiPriority="39" w:unhideWhenUsed="1"/>
+    <w:lsdException w:name="Normal Indent" w:semiHidden="1" w:unhideWhenUsed="1"/>
+    <w:lsdException w:name="footnote text" w:semiHidden="1" w:unhideWhenUsed="1"/>
+    <w:lsdException w:name="annotation text" w:semiHidden="1" w:unhideWhenUsed="1"/>
+    <w:lsdException w:name="header" w:semiHidden="1" w:unhideWhenUsed="1"/>
+    <w:lsdException w:name="footer" w:semiHidden="1" w:unhideWhenUsed="1"/>
+    <w:lsdException w:name="index heading" w:semiHidden="1" w:unhideWhenUsed="1"/>
+    <w:lsdException w:name="caption" w:semiHidden="1" w:uiPriority="35" w:unhideWhenUsed="1" w:qFormat="1"/>
+    <w:lsdException w:name="table of figures" w:semiHidden="1" w:unhideWhenUsed="1"/>
+    <w:lsdException w:name="envelope address" w:semiHidden="1" w:unhideWhenUsed="1"/>
+    <w:lsdException w:name="envelope return" w:semiHidden="1" w:unhideWhenUsed="1"/>
+    <w:lsdException w:name="footnote reference" w:semiHidden="1" w:unhideWhenUsed="1"/>
+    <w:lsdException w:name="annotation reference" w:semiHidden="1" w:unhideWhenUsed="1"/>
+    <w:lsdException w:name="line number" w:semiHidden="1" w:unhideWhenUsed="1"/>
+    <w:lsdException w:name="page number" w:semiHidden="1" w:unhideWhenUsed="1"/>
+    <w:lsdException w:name="endnote reference" w:semiHidden="1" w:unhideWhenUsed="1"/>
+    <w:lsdException w:name="endnote text" w:semiHidden="1" w:unhideWhenUsed="1"/>
+    <w:lsdException w:name="table of authorities" w:semiHidden="1" w:unhideWhenUsed="1"/>
+    <w:lsdException w:name="macro" w:semiHidden="1" w:unhideWhenUsed="1"/>
+    <w:lsdException w:name="toa heading" w:semiHidden="1" w:unhideWhenUsed="1"/>
+    <w:lsdException w:name="List" w:semiHidden="1" w:unhideWhenUsed="1"/>
+    <w:lsdException w:name="List Bullet" w:semiHidden="1" w:unhideWhenUsed="1"/>
+    <w:lsdException w:name="List Number" w:semiHidden="1" w:unhideWhenUsed="1"/>
+    <w:lsdException w:name="List 2" w:semiHidden="1" w:unhideWhenUsed="1"/>
+    <w:lsdException w:name="List 3" w:semiHidden="1" w:unhideWhenUsed="1"/>
+    <w:lsdException w:name="List 4" w:semiHidden="1" w:unhideWhenUsed="1"/>
+    <w:lsdException w:name="List 5" w:semiHidden="1" w:unhideWhenUsed="1"/>
+    <w:lsdException w:name="List Bullet 2" w:semiHidden="1" w:unhideWhenUsed="1"/>
+    <w:lsdException w:name="List Bullet 3" w:semiHidden="1" w:unhideWhenUsed="1"/>
+    <w:lsdException w:name="List Bullet 4" w:semiHidden="1" w:unhideWhenUsed="1"/>
+    <w:lsdException w:name="List Bullet 5" w:semiHidden="1" w:unhideWhenUsed="1"/>
+    <w:lsdException w:name="List Number 2" w:semiHidden="1" w:unhideWhenUsed="1"/>
+    <w:lsdException w:name="List Number 3" w:semiHidden="1" w:unhideWhenUsed="1"/>
+    <w:lsdException w:name="List Number 4" w:semiHidden="1" w:unhideWhenUsed="1"/>
+    <w:lsdException w:name="List Number 5" w:semiHidden="1" w:unhideWhenUsed="1"/>
+    <w:lsdException w:name="Title" w:uiPriority="10" w:qFormat="1"/>
+    <w:lsdException w:name="Closing" w:semiHidden="1" w:unhideWhenUsed="1"/>
+    <w:lsdException w:name="Signature" w:semiHidden="1" w:unhideWhenUsed="1"/>
+    <w:lsdException w:name="Default Paragraph Font" w:semiHidden="1" w:uiPriority="1" w:unhideWhenUsed="1"/>
+    <w:lsdException w:name="Body Text" w:semiHidden="1" w:unhideWhenUsed="1"/>
+    <w:lsdException w:name="Body Text Indent" w:semiHidden="1" w:unhideWhenUsed="1"/>
+    <w:lsdException w:name="List Continue" w:semiHidden="1" w:unhideWhenUsed="1"/>
+    <w:lsdException w:name="List Continue 2" w:semiHidden="1" w:unhideWhenUsed="1"/>
+    <w:lsdException w:name="List Continue 3" w:semiHidden="1" w:unhideWhenUsed="1"/>
+    <w:lsdException w:name="List Continue 4" w:semiHidden="1" w:unhideWhenUsed="1"/>
+    <w:lsdException w:name="List Continue 5" w:semiHidden="1" w:unhideWhenUsed="1"/>
+    <w:lsdException w:name="Message Header" w:semiHidden="1" w:unhideWhenUsed="1"/>
+    <w:lsdException w:name="Subtitle" w:uiPriority="11" w:qFormat="1"/>
+    <w:lsdException w:name="Salutation" w:semiHidden="1" w:unhideWhenUsed="1"/>
+    <w:lsdException w:name="Date" w:semiHidden="1" w:unhideWhenUsed="1"/>
+    <w:lsdException w:name="Body Text First Indent" w:semiHidden="1" w:unhideWhenUsed="1"/>
+    <w:lsdException w:name="Body Text First Indent 2" w:semiHidden="1" w:unhideWhenUsed="1"/>
+    <w:lsdException w:name="Note Heading" w:semiHidden="1" w:unhideWhenUsed="1"/>
+    <w:lsdException w:name="Body Text 2" w:semiHidden="1" w:unhideWhenUsed="1"/>
+    <w:lsdException w:name="Body Text 3" w:semiHidden="1" w:unhideWhenUsed="1"/>
+    <w:lsdException w:name="Body Text Indent 2" w:semiHidden="1" w:unhideWhenUsed="1"/>
+    <w:lsdException w:name="Body Text Indent 3" w:semiHidden="1" w:unhideWhenUsed="1"/>
+    <w:lsdException w:name="Block Text" w:semiHidden="1" w:unhideWhenUsed="1"/>
+    <w:lsdException w:name="Hyperlink" w:semiHidden="1" w:unhideWhenUsed="1"/>
+    <w:lsdException w:name="FollowedHyperlink" w:semiHidden="1" w:unhideWhenUsed="1"/>
+    <w:lsdException w:name="Strong" w:uiPriority="22" w:qFormat="1"/>
+    <w:lsdException w:name="Emphasis" w:uiPriority="20" w:qFormat="1"/>
+    <w:lsdException w:name="Document Map" w:semiHidden="1" w:unhideWhenUsed="1"/>
+    <w:lsdException w:name="Plain Text" w:semiHidden="1" w:unhideWhenUsed="1"/>
+    <w:lsdException w:name="E-mail Signature" w:semiHidden="1" w:unhideWhenUsed="1"/>
+    <w:lsdException w:name="HTML Top of Form" w:semiHidden="1" w:unhideWhenUsed="1"/>
+    <w:lsdException w:name="HTML Bottom of Form" w:semiHidden="1" w:unhideWhenUsed="1"/>
+    <w:lsdException w:name="Normal (Web)" w:semiHidden="1" w:unhideWhenUsed="1"/>
+    <w:lsdException w:name="HTML Acronym" w:semiHidden="1" w:unhideWhenUsed="1"/>
+    <w:lsdException w:name="HTML Address" w:semiHidden="1" w:unhideWhenUsed="1"/>
+    <w:lsdException w:name="HTML Cite" w:semiHidden="1" w:unhideWhenUsed="1"/>
+    <w:lsdException w:name="HTML Code" w:semiHidden="1" w:unhideWhenUsed="1"/>
+    <w:lsdException w:name="HTML Definition" w:semiHidden="1" w:unhideWhenUsed="1"/>
+    <w:lsdException w:name="HTML Keyboard" w:semiHidden="1" w:unhideWhenUsed="1"/>
+    <w:lsdException w:name="HTML Preformatted" w:semiHidden="1" w:unhideWhenUsed="1"/>
+    <w:lsdException w:name="HTML Sample" w:semiHidden="1" w:unhideWhenUsed="1"/>
+    <w:lsdException w:name="HTML Typewriter" w:semiHidden="1" w:unhideWhenUsed="1"/>
+    <w:lsdException w:name="HTML Variable" w:semiHidden="1" w:unhideWhenUsed="1"/>
+    <w:lsdException w:name="Normal Table" w:semiHidden="1" w:unhideWhenUsed="1"/>
+    <w:lsdException w:name="annotation subject" w:semiHidden="1" w:unhideWhenUsed="1"/>
+    <w:lsdException w:name="No List" w:semiHidden="1" w:unhideWhenUsed="1"/>
+    <w:lsdException w:name="Outline List 1" w:semiHidden="1" w:unhideWhenUsed="1"/>
+    <w:lsdException w:name="Outline List 2" w:semiHidden="1" w:unhideWhenUsed="1"/>
+    <w:lsdException w:name="Outline List 3" w:semiHidden="1" w:unhideWhenUsed="1"/>
+    <w:lsdException w:name="Table Simple 1" w:semiHidden="1" w:unhideWhenUsed="1"/>
+    <w:lsdException w:name="Table Simple 2" w:semiHidden="1" w:unhideWhenUsed="1"/>
+    <w:lsdException w:name="Table Simple 3" w:semiHidden="1" w:unhideWhenUsed="1"/>
+    <w:lsdException w:name="Table Classic 1" w:semiHidden="1" w:unhideWhenUsed="1"/>
+    <w:lsdException w:name="Table Classic 2" w:semiHidden="1" w:unhideWhenUsed="1"/>
+    <w:lsdException w:name="Table Classic 3" w:semiHidden="1" w:unhideWhenUsed="1"/>
+    <w:lsdException w:name="Table Classic 4" w:semiHidden="1" w:unhideWhenUsed="1"/>
+    <w:lsdException w:name="Table Colorful 1" w:semiHidden="1" w:unhideWhenUsed="1"/>
+    <w:lsdException w:name="Table Colorful 2" w:semiHidden="1" w:unhideWhenUsed="1"/>
+    <w:lsdException w:name="Table Colorful 3" w:semiHidden="1" w:unhideWhenUsed="1"/>
+    <w:lsdException w:name="Table Columns 1" w:semiHidden="1" w:unhideWhenUsed="1"/>
+    <w:lsdException w:name="Table Columns 2" w:semiHidden="1" w:unhideWhenUsed="1"/>
+    <w:lsdException w:name="Table Columns 3" w:semiHidden="1" w:unhideWhenUsed="1"/>
+    <w:lsdException w:name="Table Columns 4" w:semiHidden="1" w:unhideWhenUsed="1"/>
+    <w:lsdException w:name="Table Columns 5" w:semiHidden="1" w:unhideWhenUsed="1"/>
+    <w:lsdException w:name="Table Grid 1" w:semiHidden="1" w:unhideWhenUsed="1"/>
+    <w:lsdException w:name="Table Grid 2" w:semiHidden="1" w:unhideWhenUsed="1"/>
+    <w:lsdException w:name="Table Grid 3" w:semiHidden="1" w:unhideWhenUsed="1"/>
+    <w:lsdException w:name="Table Grid 4" w:semiHidden="1" w:unhideWhenUsed="1"/>
+    <w:lsdException w:name="Table Grid 5" w:semiHidden="1" w:unhideWhenUsed="1"/>
+    <w:lsdException w:name="Table Grid 6" w:semiHidden="1" w:unhideWhenUsed="1"/>
+    <w:lsdException w:name="Table Grid 7" w:semiHidden="1" w:unhideWhenUsed="1"/>
+    <w:lsdException w:name="Table Grid 8" w:semiHidden="1" w:unhideWhenUsed="1"/>
+    <w:lsdException w:name="Table List 1" w:semiHidden="1" w:unhideWhenUsed="1"/>
+    <w:lsdException w:name="Table List 2" w:semiHidden="1" w:unhideWhenUsed="1"/>
+    <w:lsdException w:name="Table List 3" w:semiHidden="1" w:unhideWhenUsed="1"/>
+    <w:lsdException w:name="Table List 4" w:semiHidden="1" w:unhideWhenUsed="1"/>
+    <w:lsdException w:name="Table List 5" w:semiHidden="1" w:unhideWhenUsed="1"/>
+    <w:lsdException w:name="Table List 6" w:semiHidden="1" w:unhideWhenUsed="1"/>
+    <w:lsdException w:name="Table List 7" w:semiHidden="1" w:unhideWhenUsed="1"/>
+    <w:lsdException w:name="Table List 8" w:semiHidden="1" w:unhideWhenUsed="1"/>
+    <w:lsdException w:name="Table 3D effects 1" w:semiHidden="1" w:unhideWhenUsed="1"/>
+    <w:lsdException w:name="Table 3D effects 2" w:semiHidden="1" w:unhideWhenUsed="1"/>
+    <w:lsdException w:name="Table 3D effects 3" w:semiHidden="1" w:unhideWhenUsed="1"/>
+    <w:lsdException w:name="Table Contemporary" w:semiHidden="1" w:unhideWhenUsed="1"/>
+    <w:lsdException w:name="Table Elegant" w:semiHidden="1" w:unhideWhenUsed="1"/>
+    <w:lsdException w:name="Table Professional" w:semiHidden="1" w:unhideWhenUsed="1"/>
+    <w:lsdException w:name="Table Subtle 1" w:semiHidden="1" w:unhideWhenUsed="1"/>
+    <w:lsdException w:name="Table Subtle 2" w:semiHidden="1" w:unhideWhenUsed="1"/>
+    <w:lsdException w:name="Table Web 1" w:semiHidden="1" w:unhideWhenUsed="1"/>
+    <w:lsdException w:name="Table Web 2" w:semiHidden="1" w:unhideWhenUsed="1"/>
+    <w:lsdException w:name="Table Web 3" w:semiHidden="1" w:unhideWhenUsed="1"/>
+    <w:lsdException w:name="Balloon Text" w:semiHidden="1" w:unhideWhenUsed="1"/>
+    <w:lsdException w:name="Table Grid" w:uiPriority="59"/>
+    <w:lsdException w:name="Table Theme" w:semiHidden="1" w:unhideWhenUsed="1"/>
+    <w:lsdException w:name="Placeholder Text" w:semiHidden="1"/>
+    <w:lsdException w:name="No Spacing" w:uiPriority="1" w:qFormat="1"/>
+    <w:lsdException w:name="Light Shading" w:uiPriority="60"/>
+    <w:lsdException w:name="Light List" w:uiPriority="61"/>
+    <w:lsdException w:name="Light Grid" w:uiPriority="62"/>
+    <w:lsdException w:name="Medium Shading 1" w:uiPriority="63"/>
+    <w:lsdException w:name="Medium Shading 2" w:uiPriority="64"/>
+    <w:lsdException w:name="Medium List 1" w:uiPriority="65"/>
+    <w:lsdException w:name="Medium List 2" w:uiPriority="66"/>
+    <w:lsdException w:name="Medium Grid 1" w:uiPriority="67"/>
+    <w:lsdException w:name="Medium Grid 2" w:uiPriority="68"/>
+    <w:lsdException w:name="Medium Grid 3" w:uiPriority="69"/>
+    <w:lsdException w:name="Dark List" w:uiPriority="70"/>
+    <w:lsdException w:name="Colorful Shading" w:uiPriority="71"/>
+    <w:lsdException w:name="Colorful List" w:uiPriority="72"/>
+    <w:lsdException w:name="Colorful Grid" w:uiPriority="73"/>
+    <w:lsdException w:name="Light Shading Accent 1" w:uiPriority="60"/>
+    <w:lsdException w:name="Light List Accent 1" w:uiPriority="61"/>
+    <w:lsdException w:name="Light Grid Accent 1" w:uiPriority="62"/>
+    <w:lsdException w:name="Medium Shading 1 Accent 1" w:uiPriority="63"/>
+    <w:lsdException w:name="Medium Shading 2 Accent 1" w:uiPriority="64"/>
+    <w:lsdException w:name="Medium List 1 Accent 1" w:uiPriority="65"/>
+    <w:lsdException w:name="Revision" w:semiHidden="1"/>
+    <w:lsdException w:name="List Paragraph" w:uiPriority="34" w:qFormat="1"/>
+    <w:lsdException w:name="Quote" w:uiPriority="29" w:qFormat="1"/>
+    <w:lsdException w:name="Intense Quote" w:uiPriority="30" w:qFormat="1"/>
+    <w:lsdException w:name="Medium List 2 Accent 1" w:uiPriority="66"/>
+    <w:lsdException w:name="Medium Grid 1 Accent 1" w:uiPriority="67"/>
+    <w:lsdException w:name="Medium Grid 2 Accent 1" w:uiPriority="68"/>
+    <w:lsdException w:name="Medium Grid 3 Accent 1" w:uiPriority="69"/>
+    <w:lsdException w:name="Dark List Accent 1" w:uiPriority="70"/>
+    <w:lsdException w:name="Colorful Shading Accent 1" w:uiPriority="71"/>
+    <w:lsdException w:name="Colorful List Accent 1" w:uiPriority="72"/>
+    <w:lsdException w:name="Colorful Grid Accent 1" w:uiPriority="73"/>
+    <w:lsdException w:name="Light Shading Accent 2" w:uiPriority="60"/>
+    <w:lsdException w:name="Light List Accent 2" w:uiPriority="61"/>
+    <w:lsdException w:name="Light Grid Accent 2" w:uiPriority="62"/>
+    <w:lsdException w:name="Medium Shading 1 Accent 2" w:uiPriority="63"/>
+    <w:lsdException w:name="Medium Shading 2 Accent 2" w:uiPriority="64"/>
+    <w:lsdException w:name="Medium List 1 Accent 2" w:uiPriority="65"/>
+    <w:lsdException w:name="Medium List 2 Accent 2" w:uiPriority="66"/>
+    <w:lsdException w:name="Medium Grid 1 Accent 2" w:uiPriority="67"/>
+    <w:lsdException w:name="Medium Grid 2 Accent 2" w:uiPriority="68"/>
+    <w:lsdException w:name="Medium Grid 3 Accent 2" w:uiPriority="69"/>
+    <w:lsdException w:name="Dark List Accent 2" w:uiPriority="70"/>
+    <w:lsdException w:name="Colorful Shading Accent 2" w:uiPriority="71"/>
+    <w:lsdException w:name="Colorful List Accent 2" w:uiPriority="72"/>
+    <w:lsdException w:name="Colorful Grid Accent 2" w:uiPriority="73"/>
+    <w:lsdException w:name="Light Shading Accent 3" w:uiPriority="60"/>
+    <w:lsdException w:name="Light List Accent 3" w:uiPriority="61"/>
+    <w:lsdException w:name="Light Grid Accent 3" w:uiPriority="62"/>
+    <w:lsdException w:name="Medium Shading 1 Accent 3" w:uiPriority="63"/>
+    <w:lsdException w:name="Medium Shading 2 Accent 3" w:uiPriority="64"/>
+    <w:lsdException w:name="Medium List 1 Accent 3" w:uiPriority="65"/>
+    <w:lsdException w:name="Medium List 2 Accent 3" w:uiPriority="66"/>
+    <w:lsdException w:name="Medium Grid 1 Accent 3" w:uiPriority="67"/>
+    <w:lsdException w:name="Medium Grid 2 Accent 3" w:uiPriority="68"/>
+    <w:lsdException w:name="Medium Grid 3 Accent 3" w:uiPriority="69"/>
+    <w:lsdException w:name="Dark List Accent 3" w:uiPriority="70"/>
+    <w:lsdException w:name="Colorful Shading Accent 3" w:uiPriority="71"/>
+    <w:lsdException w:name="Colorful List Accent 3" w:uiPriority="72"/>
+    <w:lsdException w:name="Colorful Grid Accent 3" w:uiPriority="73"/>
+    <w:lsdException w:name="Light Shading Accent 4" w:uiPriority="60"/>
+    <w:lsdException w:name="Light List Accent 4" w:uiPriority="61"/>
+    <w:lsdException w:name="Light Grid Accent 4" w:uiPriority="62"/>
+    <w:lsdException w:name="Medium Shading 1 Accent 4" w:uiPriority="63"/>
+    <w:lsdException w:name="Medium Shading 2 Accent 4" w:uiPriority="64"/>
+    <w:lsdException w:name="Medium List 1 Accent 4" w:uiPriority="65"/>
+    <w:lsdException w:name="Medium List 2 Accent 4" w:uiPriority="66"/>
+    <w:lsdException w:name="Medium Grid 1 Accent 4" w:uiPriority="67"/>
+    <w:lsdException w:name="Medium Grid 2 Accent 4" w:uiPriority="68"/>
+    <w:lsdException w:name="Medium Grid 3 Accent 4" w:uiPriority="69"/>
+    <w:lsdException w:name="Dark List Accent 4" w:uiPriority="70"/>
+    <w:lsdException w:name="Colorful Shading Accent 4" w:uiPriority="71"/>
+    <w:lsdException w:name="Colorful List Accent 4" w:uiPriority="72"/>
+    <w:lsdException w:name="Colorful Grid Accent 4" w:uiPriority="73"/>
+    <w:lsdException w:name="Light Shading Accent 5" w:uiPriority="60"/>
+    <w:lsdException w:name="Light List Accent 5" w:uiPriority="61"/>
+    <w:lsdException w:name="Light Grid Accent 5" w:uiPriority="62"/>
+    <w:lsdException w:name="Medium Shading 1 Accent 5" w:uiPriority="63"/>
+    <w:lsdException w:name="Medium Shading 2 Accent 5" w:uiPriority="64"/>
+    <w:lsdException w:name="Medium List 1 Accent 5" w:uiPriority="65"/>
+    <w:lsdException w:name="Medium List 2 Accent 5" w:uiPriority="66"/>
+    <w:lsdException w:name="Medium Grid 1 Accent 5" w:uiPriority="67"/>
+    <w:lsdException w:name="Medium Grid 2 Accent 5" w:uiPriority="68"/>
+    <w:lsdException w:name="Medium Grid 3 Accent 5" w:uiPriority="69"/>
+    <w:lsdException w:name="Dark List Accent 5" w:uiPriority="70"/>
+    <w:lsdException w:name="Colorful Shading Accent 5" w:uiPriority="71"/>
+    <w:lsdException w:name="Colorful List Accent 5" w:uiPriority="72"/>
+    <w:lsdException w:name="Colorful Grid Accent 5" w:uiPriority="73"/>
+    <w:lsdException w:name="Light Shading Accent 6" w:uiPriority="60"/>
+    <w:lsdException w:name="Light List Accent 6" w:uiPriority="61"/>
+    <w:lsdException w:name="Light Grid Accent 6" w:uiPriority="62"/>
+    <w:lsdException w:name="Medium Shading 1 Accent 6" w:uiPriority="63"/>
+    <w:lsdException w:name="Medium Shading 2 Accent 6" w:uiPriority="64"/>
+    <w:lsdException w:name="Medium List 1 Accent 6" w:uiPriority="65"/>
+    <w:lsdException w:name="Medium List 2 Accent 6" w:uiPriority="66"/>
+    <w:lsdException w:name="Medium Grid 1 Accent 6" w:uiPriority="67"/>
+    <w:lsdException w:name="Medium Grid 2 Accent 6" w:uiPriority="68"/>
+    <w:lsdException w:name="Medium Grid 3 Accent 6" w:uiPriority="69"/>
+    <w:lsdException w:name="Dark List Accent 6" w:uiPriority="70"/>
+    <w:lsdException w:name="Colorful Shading Accent 6" w:uiPriority="71"/>
+    <w:lsdException w:name="Colorful List Accent 6" w:uiPriority="72"/>
+    <w:lsdException w:name="Colorful Grid Accent 6" w:uiPriority="73"/>
+    <w:lsdException w:name="Subtle Emphasis" w:uiPriority="19" w:qFormat="1"/>
+    <w:lsdException w:name="Intense Emphasis" w:uiPriority="21" w:qFormat="1"/>
+    <w:lsdException w:name="Subtle Reference" w:uiPriority="31" w:qFormat="1"/>
+    <w:lsdException w:name="Intense Reference" w:uiPriority="32" w:qFormat="1"/>
+    <w:lsdException w:name="Book Title" w:uiPriority="33" w:qFormat="1"/>
+    <w:lsdException w:name="Bibliography" w:semiHidden="1" w:uiPriority="37" w:unhideWhenUsed="1"/>
+    <w:lsdException w:name="TOC Heading" w:semiHidden="1" w:uiPriority="39" w:unhideWhenUsed="1" w:qFormat="1"/>
+    <w:lsdException w:name="Grid Table 4" w:uiPriority="49"/>
+    <w:lsdException w:name="Grid Table 5 Dark" w:uiPriority="50"/>
+    <w:lsdException w:name="Grid Table 6 Colorful" w:uiPriority="51"/>
+    <w:lsdException w:name="Grid Table 7 Colorful" w:uiPriority="52"/>
+    <w:lsdException w:name="Grid Table 1 Light Accent 1" w:uiPriority="46"/>
+    <w:lsdException w:name="Grid Table 2 Accent 1" w:uiPriority="47"/>
+    <w:lsdException w:name="Grid Table 3 Accent 1" w:uiPriority="48"/>
+    <w:lsdException w:name="Grid Table 4 Accent 1" w:uiPriority="49"/>
+    <w:lsdException w:name="Grid Table 5 Dark Accent 1" w:uiPriority="50"/>
+    <w:lsdException w:name="Grid Table 6 Colorful Accent 1" w:uiPriority="51"/>
+    <w:lsdException w:name="Grid Table 7 Colorful Accent 1" w:uiPriority="52"/>
+    <w:lsdException w:name="Grid Table 1 Light Accent 2" w:uiPriority="46"/>
+    <w:lsdException w:name="Grid Table 2 Accent 2" w:uiPriority="47"/>
+    <w:lsdException w:name="Grid Table 3 Accent 2" w:uiPriority="48"/>
+    <w:lsdException w:name="Grid Table 4 Accent 2" w:uiPriority="49"/>
+    <w:lsdException w:name="Grid Table 5 Dark Accent 2" w:uiPriority="50"/>
+    <w:lsdException w:name="Grid Table 6 Colorful Accent 2" w:uiPriority="51"/>
+    <w:lsdException w:name="Grid Table 7 Colorful Accent 2" w:uiPriority="52"/>
+    <w:lsdException w:name="Grid Table 1 Light Accent 3" w:uiPriority="46"/>
+    <w:lsdException w:name="Grid Table 2 Accent 3" w:uiPriority="47"/>
+    <w:lsdException w:name="Grid Table 3 Accent 3" w:uiPriority="48"/>
+    <w:lsdException w:name="Grid Table 4 Accent 3" w:uiPriority="49"/>
+    <w:lsdException w:name="Grid Table 5 Dark Accent 3" w:uiPriority="50"/>
+    <w:lsdException w:name="Grid Table 6 Colorful Accent 3" w:uiPriority="51"/>
+    <w:lsdException w:name="Grid Table 7 Colorful Accent 3" w:uiPriority="52"/>
+    <w:lsdException w:name="Grid Table 1 Light Accent 4" w:uiPriority="46"/>
+    <w:lsdException w:name="Grid Table 2 Accent 4" w:uiPriority="47"/>
+    <w:lsdException w:name="Grid Table 3 Accent 4" w:uiPriority="48"/>
+    <w:lsdException w:name="Grid Table 4 Accent 4" w:uiPriority="49"/>
+    <w:lsdException w:name="Grid Table 5 Dark Accent 4" w:uiPriority="50"/>
+    <w:lsdException w:name="Grid Table 6 Colorful Accent 4" w:uiPriority="51"/>
+    <w:lsdException w:name="Grid Table 7 Colorful Accent 4" w:uiPriority="52"/>
+    <w:lsdException w:name="Grid Table 1 Light Accent 5" w:uiPriority="46"/>
+    <w:lsdException w:name="Grid Table 2 Accent 5" w:uiPriority="47"/>
+    <w:lsdException w:name="Grid Table 3 Accent 5" w:uiPriority="48"/>
+    <w:lsdException w:name="Grid Table 4 Accent 5" w:uiPriority="49"/>
+    <w:lsdException w:name="Grid Table 5 Dark Accent 5" w:uiPriority="50"/>
+    <w:lsdException w:name="Grid Table 6 Colorful Accent 5" w:uiPriority="51"/>
+    <w:lsdException w:name="Grid Table 7 Colorful Accent 5" w:uiPriority="52"/>
+    <w:lsdException w:name="Grid Table 1 Light Accent 6" w:uiPriority="46"/>
+    <w:lsdException w:name="Grid Table 2 Accent 6" w:uiPriority="47"/>
+    <w:lsdException w:name="Grid Table 3 Accent 6" w:uiPriority="48"/>
+    <w:lsdException w:name="Grid Table 4 Accent 6" w:uiPriority="49"/>
+    <w:lsdException w:name="Grid Table 5 Dark Accent 6" w:uiPriority="50"/>
+    <w:lsdException w:name="Grid Table 6 Colorful Accent 6" w:uiPriority="51"/>
+    <w:lsdException w:name="Grid Table 7 Colorful Accent 6" w:uiPriority="52"/>
+    <w:lsdException w:name="List Table 1 Light" w:uiPriority="46"/>
+    <w:lsdException w:name="List Table 2" w:uiPriority="47"/>
+    <w:lsdException w:name="List Table 3" w:uiPriority="48"/>
+    <w:lsdException w:name="List Table 4" w:uiPriority="49"/>
+    <w:lsdException w:name="List Table 5 Dark" w:uiPriority="50"/>
+    <w:lsdException w:name="List Table 6 Colorful" w:uiPriority="51"/>
+    <w:lsdException w:name="List Table 7 Colorful" w:uiPriority="52"/>
+    <w:lsdException w:name="List Table 1 Light Accent 1" w:uiPriority="46"/>
+    <w:lsdException w:name="List Table 2 Accent 1" w:uiPriority="47"/>
+    <w:lsdException w:name="List Table 3 Accent 1" w:uiPriority="48"/>
+    <w:lsdException w:name="List Table 4 Accent 1" w:uiPriority="49"/>
+    <w:lsdException w:name="List Table 5 Dark Accent 1" w:uiPriority="50"/>
+    <w:lsdException w:name="List Table 6 Colorful Accent 1" w:uiPriority="51"/>
+    <w:lsdException w:name="List Table 7 Colorful Accent 1" w:uiPriority="52"/>
+    <w:lsdException w:name="List Table 1 Light Accent 2" w:uiPriority="46"/>
+    <w:lsdException w:name="List Table 2 Accent 2" w:uiPriority="47"/>
+    <w:lsdException w:name="List Table 3 Accent 2" w:uiPriority="48"/>
+    <w:lsdException w:name="List Table 4 Accent 2" w:uiPriority="49"/>
+    <w:lsdException w:name="List Table 5 Dark Accent 2" w:uiPriority="50"/>
+    <w:lsdException w:name="List Table 6 Colorful Accent 2" w:uiPriority="51"/>
+    <w:lsdException w:name="List Table 7 Colorful Accent 2" w:uiPriority="52"/>
+    <w:lsdException w:name="List Table 1 Light Accent 3" w:uiPriority="46"/>
+    <w:lsdException w:name="List Table 2 Accent 3" w:uiPriority="47"/>
+    <w:lsdException w:name="List Table 3 Accent 3" w:uiPriority="48"/>
+    <w:lsdException w:name="List Table 4 Accent 3" w:uiPriority="49"/>
+    <w:lsdException w:name="List Table 5 Dark Accent 3" w:uiPriority="50"/>
+    <w:lsdException w:name="List Table 6 Colorful Accent 3" w:uiPriority="51"/>
+    <w:lsdException w:name="List Table 7 Colorful Accent 3" w:uiPriority="52"/>
+    <w:lsdException w:name="List Table 1 Light Accent 4" w:uiPriority="46"/>
+    <w:lsdException w:name="List Table 2 Accent 4" w:uiPriority="47"/>
+    <w:lsdException w:name="List Table 3 Accent 4" w:uiPriority="48"/>
+    <w:lsdException w:name="List Table 4 Accent 4" w:uiPriority="49"/>
+    <w:lsdException w:name="List Table 5 Dark Accent 4" w:uiPriority="50"/>
+    <w:lsdException w:name="List Table 6 Colorful Accent 4" w:uiPriority="51"/>
+    <w:lsdException w:name="List Table 7 Colorful Accent 4" w:uiPriority="52"/>
+    <w:lsdException w:name="List Table 1 Light Accent 5" w:uiPriority="46"/>
+    <w:lsdException w:name="List Table 2 Accent 5" w:uiPriority="47"/>
+    <w:lsdException w:name="List Table 3 Accent 5" w:uiPriority="48"/>
+    <w:lsdException w:name="List Table 4 Accent 5" w:uiPriority="49"/>
+    <w:lsdException w:name="List Table 5 Dark Accent 5" w:uiPriority="50"/>
+    <w:lsdException w:name="List Table 6 Colorful Accent 5" w:uiPriority="51"/>
+    <w:lsdException w:name="List Table 7 Colorful Accent 5" w:uiPriority="52"/>
+    <w:lsdException w:name="List Table 1 Light Accent 6" w:uiPriority="46"/>
+    <w:lsdException w:name="List Table 2 Accent 6" w:uiPriority="47"/>
+    <w:lsdException w:name="List Table 3 Accent 6" w:uiPriority="48"/>
+    <w:lsdException w:name="List Table 4 Accent 6" w:uiPriority="49"/>
+    <w:lsdException w:name="List Table 5 Dark Accent 6" w:uiPriority="50"/>
+    <w:lsdException w:name="List Table 6 Colorful Accent 6" w:uiPriority="51"/>
+    <w:lsdException w:name="List Table 7 Colorful Accent 6" w:uiPriority="52"/>
   </w:latentStyles>
   <w:style w:type="paragraph" w:default="1" w:styleId="Normal">
     <w:name w:val="Normal"/>
@@ -3610,7 +3948,6 @@
       <w:spacing w:after="0"/>
     </w:pPr>
     <w:tblPr>
-      <w:tblInd w:w="0" w:type="dxa"/>
       <w:tblBorders>
         <w:top w:val="single" w:sz="4" w:space="0" w:color="auto"/>
         <w:left w:val="single" w:sz="4" w:space="0" w:color="auto"/>
@@ -3619,314 +3956,6 @@
         <w:insideH w:val="single" w:sz="4" w:space="0" w:color="auto"/>
         <w:insideV w:val="single" w:sz="4" w:space="0" w:color="auto"/>
       </w:tblBorders>
-      <w:tblCellMar>
-        <w:top w:w="0" w:type="dxa"/>
-        <w:left w:w="108" w:type="dxa"/>
-        <w:bottom w:w="0" w:type="dxa"/>
-        <w:right w:w="108" w:type="dxa"/>
-      </w:tblCellMar>
-    </w:tblPr>
-  </w:style>
-</w:styles>
-</file>
-
-<file path=word/stylesWithEffects.xml><?xml version="1.0" encoding="utf-8"?>
-<w:styles xmlns:wpc="http://schemas.microsoft.com/office/word/2010/wordprocessingCanvas" xmlns:mo="http://schemas.microsoft.com/office/mac/office/2008/main" xmlns:mc="http://schemas.openxmlformats.org/markup-compatibility/2006" xmlns:mv="urn:schemas-microsoft-com:mac:vml" xmlns:o="urn:schemas-microsoft-com:office:office" xmlns:r="http://schemas.openxmlformats.org/officeDocument/2006/relationships" xmlns:m="http://schemas.openxmlformats.org/officeDocument/2006/math" xmlns:v="urn:schemas-microsoft-com:vml" xmlns:wp14="http://schemas.microsoft.com/office/word/2010/wordprocessingDrawing" xmlns:wp="http://schemas.openxmlformats.org/drawingml/2006/wordprocessingDrawing" xmlns:w10="urn:schemas-microsoft-com:office:word" xmlns:w="http://schemas.openxmlformats.org/wordprocessingml/2006/main" xmlns:w14="http://schemas.microsoft.com/office/word/2010/wordml" xmlns:wpg="http://schemas.microsoft.com/office/word/2010/wordprocessingGroup" xmlns:wpi="http://schemas.microsoft.com/office/word/2010/wordprocessingInk" xmlns:wne="http://schemas.microsoft.com/office/word/2006/wordml" xmlns:wps="http://schemas.microsoft.com/office/word/2010/wordprocessingShape" mc:Ignorable="w14 wp14">
-  <w:docDefaults>
-    <w:rPrDefault>
-      <w:rPr>
-        <w:rFonts w:asciiTheme="minorHAnsi" w:eastAsiaTheme="minorHAnsi" w:hAnsiTheme="minorHAnsi" w:cstheme="minorBidi"/>
-        <w:sz w:val="22"/>
-        <w:szCs w:val="22"/>
-        <w:lang w:val="en-US" w:eastAsia="en-US" w:bidi="ar-SA"/>
-      </w:rPr>
-    </w:rPrDefault>
-    <w:pPrDefault>
-      <w:pPr>
-        <w:spacing w:after="200"/>
-      </w:pPr>
-    </w:pPrDefault>
-  </w:docDefaults>
-  <w:latentStyles w:defLockedState="0" w:defUIPriority="99" w:defSemiHidden="1" w:defUnhideWhenUsed="1" w:defQFormat="0" w:count="276">
-    <w:lsdException w:name="Normal" w:semiHidden="0" w:uiPriority="0" w:unhideWhenUsed="0" w:qFormat="1"/>
-    <w:lsdException w:name="heading 1" w:semiHidden="0" w:uiPriority="9" w:unhideWhenUsed="0" w:qFormat="1"/>
-    <w:lsdException w:name="heading 2" w:uiPriority="9" w:qFormat="1"/>
-    <w:lsdException w:name="heading 3" w:uiPriority="9" w:qFormat="1"/>
-    <w:lsdException w:name="heading 4" w:uiPriority="9" w:qFormat="1"/>
-    <w:lsdException w:name="heading 5" w:uiPriority="9" w:qFormat="1"/>
-    <w:lsdException w:name="heading 6" w:uiPriority="9" w:qFormat="1"/>
-    <w:lsdException w:name="heading 7" w:uiPriority="9" w:qFormat="1"/>
-    <w:lsdException w:name="heading 8" w:uiPriority="9" w:qFormat="1"/>
-    <w:lsdException w:name="heading 9" w:uiPriority="9" w:qFormat="1"/>
-    <w:lsdException w:name="toc 1" w:uiPriority="39"/>
-    <w:lsdException w:name="toc 2" w:uiPriority="39"/>
-    <w:lsdException w:name="toc 3" w:uiPriority="39"/>
-    <w:lsdException w:name="toc 4" w:uiPriority="39"/>
-    <w:lsdException w:name="toc 5" w:uiPriority="39"/>
-    <w:lsdException w:name="toc 6" w:uiPriority="39"/>
-    <w:lsdException w:name="toc 7" w:uiPriority="39"/>
-    <w:lsdException w:name="toc 8" w:uiPriority="39"/>
-    <w:lsdException w:name="toc 9" w:uiPriority="39"/>
-    <w:lsdException w:name="caption" w:uiPriority="35" w:qFormat="1"/>
-    <w:lsdException w:name="Title" w:semiHidden="0" w:uiPriority="10" w:unhideWhenUsed="0" w:qFormat="1"/>
-    <w:lsdException w:name="Default Paragraph Font" w:uiPriority="1"/>
-    <w:lsdException w:name="Subtitle" w:semiHidden="0" w:uiPriority="11" w:unhideWhenUsed="0" w:qFormat="1"/>
-    <w:lsdException w:name="Strong" w:semiHidden="0" w:uiPriority="22" w:unhideWhenUsed="0" w:qFormat="1"/>
-    <w:lsdException w:name="Emphasis" w:semiHidden="0" w:uiPriority="20" w:unhideWhenUsed="0" w:qFormat="1"/>
-    <w:lsdException w:name="Table Grid" w:semiHidden="0" w:uiPriority="59" w:unhideWhenUsed="0"/>
-    <w:lsdException w:name="Placeholder Text" w:unhideWhenUsed="0"/>
-    <w:lsdException w:name="No Spacing" w:semiHidden="0" w:uiPriority="1" w:unhideWhenUsed="0" w:qFormat="1"/>
-    <w:lsdException w:name="Light Shading" w:semiHidden="0" w:uiPriority="60" w:unhideWhenUsed="0"/>
-    <w:lsdException w:name="Light List" w:semiHidden="0" w:uiPriority="61" w:unhideWhenUsed="0"/>
-    <w:lsdException w:name="Light Grid" w:semiHidden="0" w:uiPriority="62" w:unhideWhenUsed="0"/>
-    <w:lsdException w:name="Medium Shading 1" w:semiHidden="0" w:uiPriority="63" w:unhideWhenUsed="0"/>
-    <w:lsdException w:name="Medium Shading 2" w:semiHidden="0" w:uiPriority="64" w:unhideWhenUsed="0"/>
-    <w:lsdException w:name="Medium List 1" w:semiHidden="0" w:uiPriority="65" w:unhideWhenUsed="0"/>
-    <w:lsdException w:name="Medium List 2" w:semiHidden="0" w:uiPriority="66" w:unhideWhenUsed="0"/>
-    <w:lsdException w:name="Medium Grid 1" w:semiHidden="0" w:uiPriority="67" w:unhideWhenUsed="0"/>
-    <w:lsdException w:name="Medium Grid 2" w:semiHidden="0" w:uiPriority="68" w:unhideWhenUsed="0"/>
-    <w:lsdException w:name="Medium Grid 3" w:semiHidden="0" w:uiPriority="69" w:unhideWhenUsed="0"/>
-    <w:lsdException w:name="Dark List" w:semiHidden="0" w:uiPriority="70" w:unhideWhenUsed="0"/>
-    <w:lsdException w:name="Colorful Shading" w:semiHidden="0" w:uiPriority="71" w:unhideWhenUsed="0"/>
-    <w:lsdException w:name="Colorful List" w:semiHidden="0" w:uiPriority="72" w:unhideWhenUsed="0"/>
-    <w:lsdException w:name="Colorful Grid" w:semiHidden="0" w:uiPriority="73" w:unhideWhenUsed="0"/>
-    <w:lsdException w:name="Light Shading Accent 1" w:semiHidden="0" w:uiPriority="60" w:unhideWhenUsed="0"/>
-    <w:lsdException w:name="Light List Accent 1" w:semiHidden="0" w:uiPriority="61" w:unhideWhenUsed="0"/>
-    <w:lsdException w:name="Light Grid Accent 1" w:semiHidden="0" w:uiPriority="62" w:unhideWhenUsed="0"/>
-    <w:lsdException w:name="Medium Shading 1 Accent 1" w:semiHidden="0" w:uiPriority="63" w:unhideWhenUsed="0"/>
-    <w:lsdException w:name="Medium Shading 2 Accent 1" w:semiHidden="0" w:uiPriority="64" w:unhideWhenUsed="0"/>
-    <w:lsdException w:name="Medium List 1 Accent 1" w:semiHidden="0" w:uiPriority="65" w:unhideWhenUsed="0"/>
-    <w:lsdException w:name="Revision" w:unhideWhenUsed="0"/>
-    <w:lsdException w:name="List Paragraph" w:semiHidden="0" w:uiPriority="34" w:unhideWhenUsed="0" w:qFormat="1"/>
-    <w:lsdException w:name="Quote" w:semiHidden="0" w:uiPriority="29" w:unhideWhenUsed="0" w:qFormat="1"/>
-    <w:lsdException w:name="Intense Quote" w:semiHidden="0" w:uiPriority="30" w:unhideWhenUsed="0" w:qFormat="1"/>
-    <w:lsdException w:name="Medium List 2 Accent 1" w:semiHidden="0" w:uiPriority="66" w:unhideWhenUsed="0"/>
-    <w:lsdException w:name="Medium Grid 1 Accent 1" w:semiHidden="0" w:uiPriority="67" w:unhideWhenUsed="0"/>
-    <w:lsdException w:name="Medium Grid 2 Accent 1" w:semiHidden="0" w:uiPriority="68" w:unhideWhenUsed="0"/>
-    <w:lsdException w:name="Medium Grid 3 Accent 1" w:semiHidden="0" w:uiPriority="69" w:unhideWhenUsed="0"/>
-    <w:lsdException w:name="Dark List Accent 1" w:semiHidden="0" w:uiPriority="70" w:unhideWhenUsed="0"/>
-    <w:lsdException w:name="Colorful Shading Accent 1" w:semiHidden="0" w:uiPriority="71" w:unhideWhenUsed="0"/>
-    <w:lsdException w:name="Colorful List Accent 1" w:semiHidden="0" w:uiPriority="72" w:unhideWhenUsed="0"/>
-    <w:lsdException w:name="Colorful Grid Accent 1" w:semiHidden="0" w:uiPriority="73" w:unhideWhenUsed="0"/>
-    <w:lsdException w:name="Light Shading Accent 2" w:semiHidden="0" w:uiPriority="60" w:unhideWhenUsed="0"/>
-    <w:lsdException w:name="Light List Accent 2" w:semiHidden="0" w:uiPriority="61" w:unhideWhenUsed="0"/>
-    <w:lsdException w:name="Light Grid Accent 2" w:semiHidden="0" w:uiPriority="62" w:unhideWhenUsed="0"/>
-    <w:lsdException w:name="Medium Shading 1 Accent 2" w:semiHidden="0" w:uiPriority="63" w:unhideWhenUsed="0"/>
-    <w:lsdException w:name="Medium Shading 2 Accent 2" w:semiHidden="0" w:uiPriority="64" w:unhideWhenUsed="0"/>
-    <w:lsdException w:name="Medium List 1 Accent 2" w:semiHidden="0" w:uiPriority="65" w:unhideWhenUsed="0"/>
-    <w:lsdException w:name="Medium List 2 Accent 2" w:semiHidden="0" w:uiPriority="66" w:unhideWhenUsed="0"/>
-    <w:lsdException w:name="Medium Grid 1 Accent 2" w:semiHidden="0" w:uiPriority="67" w:unhideWhenUsed="0"/>
-    <w:lsdException w:name="Medium Grid 2 Accent 2" w:semiHidden="0" w:uiPriority="68" w:unhideWhenUsed="0"/>
-    <w:lsdException w:name="Medium Grid 3 Accent 2" w:semiHidden="0" w:uiPriority="69" w:unhideWhenUsed="0"/>
-    <w:lsdException w:name="Dark List Accent 2" w:semiHidden="0" w:uiPriority="70" w:unhideWhenUsed="0"/>
-    <w:lsdException w:name="Colorful Shading Accent 2" w:semiHidden="0" w:uiPriority="71" w:unhideWhenUsed="0"/>
-    <w:lsdException w:name="Colorful List Accent 2" w:semiHidden="0" w:uiPriority="72" w:unhideWhenUsed="0"/>
-    <w:lsdException w:name="Colorful Grid Accent 2" w:semiHidden="0" w:uiPriority="73" w:unhideWhenUsed="0"/>
-    <w:lsdException w:name="Light Shading Accent 3" w:semiHidden="0" w:uiPriority="60" w:unhideWhenUsed="0"/>
-    <w:lsdException w:name="Light List Accent 3" w:semiHidden="0" w:uiPriority="61" w:unhideWhenUsed="0"/>
-    <w:lsdException w:name="Light Grid Accent 3" w:semiHidden="0" w:uiPriority="62" w:unhideWhenUsed="0"/>
-    <w:lsdException w:name="Medium Shading 1 Accent 3" w:semiHidden="0" w:uiPriority="63" w:unhideWhenUsed="0"/>
-    <w:lsdException w:name="Medium Shading 2 Accent 3" w:semiHidden="0" w:uiPriority="64" w:unhideWhenUsed="0"/>
-    <w:lsdException w:name="Medium List 1 Accent 3" w:semiHidden="0" w:uiPriority="65" w:unhideWhenUsed="0"/>
-    <w:lsdException w:name="Medium List 2 Accent 3" w:semiHidden="0" w:uiPriority="66" w:unhideWhenUsed="0"/>
-    <w:lsdException w:name="Medium Grid 1 Accent 3" w:semiHidden="0" w:uiPriority="67" w:unhideWhenUsed="0"/>
-    <w:lsdException w:name="Medium Grid 2 Accent 3" w:semiHidden="0" w:uiPriority="68" w:unhideWhenUsed="0"/>
-    <w:lsdException w:name="Medium Grid 3 Accent 3" w:semiHidden="0" w:uiPriority="69" w:unhideWhenUsed="0"/>
-    <w:lsdException w:name="Dark List Accent 3" w:semiHidden="0" w:uiPriority="70" w:unhideWhenUsed="0"/>
-    <w:lsdException w:name="Colorful Shading Accent 3" w:semiHidden="0" w:uiPriority="71" w:unhideWhenUsed="0"/>
-    <w:lsdException w:name="Colorful List Accent 3" w:semiHidden="0" w:uiPriority="72" w:unhideWhenUsed="0"/>
-    <w:lsdException w:name="Colorful Grid Accent 3" w:semiHidden="0" w:uiPriority="73" w:unhideWhenUsed="0"/>
-    <w:lsdException w:name="Light Shading Accent 4" w:semiHidden="0" w:uiPriority="60" w:unhideWhenUsed="0"/>
-    <w:lsdException w:name="Light List Accent 4" w:semiHidden="0" w:uiPriority="61" w:unhideWhenUsed="0"/>
-    <w:lsdException w:name="Light Grid Accent 4" w:semiHidden="0" w:uiPriority="62" w:unhideWhenUsed="0"/>
-    <w:lsdException w:name="Medium Shading 1 Accent 4" w:semiHidden="0" w:uiPriority="63" w:unhideWhenUsed="0"/>
-    <w:lsdException w:name="Medium Shading 2 Accent 4" w:semiHidden="0" w:uiPriority="64" w:unhideWhenUsed="0"/>
-    <w:lsdException w:name="Medium List 1 Accent 4" w:semiHidden="0" w:uiPriority="65" w:unhideWhenUsed="0"/>
-    <w:lsdException w:name="Medium List 2 Accent 4" w:semiHidden="0" w:uiPriority="66" w:unhideWhenUsed="0"/>
-    <w:lsdException w:name="Medium Grid 1 Accent 4" w:semiHidden="0" w:uiPriority="67" w:unhideWhenUsed="0"/>
-    <w:lsdException w:name="Medium Grid 2 Accent 4" w:semiHidden="0" w:uiPriority="68" w:unhideWhenUsed="0"/>
-    <w:lsdException w:name="Medium Grid 3 Accent 4" w:semiHidden="0" w:uiPriority="69" w:unhideWhenUsed="0"/>
-    <w:lsdException w:name="Dark List Accent 4" w:semiHidden="0" w:uiPriority="70" w:unhideWhenUsed="0"/>
-    <w:lsdException w:name="Colorful Shading Accent 4" w:semiHidden="0" w:uiPriority="71" w:unhideWhenUsed="0"/>
-    <w:lsdException w:name="Colorful List Accent 4" w:semiHidden="0" w:uiPriority="72" w:unhideWhenUsed="0"/>
-    <w:lsdException w:name="Colorful Grid Accent 4" w:semiHidden="0" w:uiPriority="73" w:unhideWhenUsed="0"/>
-    <w:lsdException w:name="Light Shading Accent 5" w:semiHidden="0" w:uiPriority="60" w:unhideWhenUsed="0"/>
-    <w:lsdException w:name="Light List Accent 5" w:semiHidden="0" w:uiPriority="61" w:unhideWhenUsed="0"/>
-    <w:lsdException w:name="Light Grid Accent 5" w:semiHidden="0" w:uiPriority="62" w:unhideWhenUsed="0"/>
-    <w:lsdException w:name="Medium Shading 1 Accent 5" w:semiHidden="0" w:uiPriority="63" w:unhideWhenUsed="0"/>
-    <w:lsdException w:name="Medium Shading 2 Accent 5" w:semiHidden="0" w:uiPriority="64" w:unhideWhenUsed="0"/>
-    <w:lsdException w:name="Medium List 1 Accent 5" w:semiHidden="0" w:uiPriority="65" w:unhideWhenUsed="0"/>
-    <w:lsdException w:name="Medium List 2 Accent 5" w:semiHidden="0" w:uiPriority="66" w:unhideWhenUsed="0"/>
-    <w:lsdException w:name="Medium Grid 1 Accent 5" w:semiHidden="0" w:uiPriority="67" w:unhideWhenUsed="0"/>
-    <w:lsdException w:name="Medium Grid 2 Accent 5" w:semiHidden="0" w:uiPriority="68" w:unhideWhenUsed="0"/>
-    <w:lsdException w:name="Medium Grid 3 Accent 5" w:semiHidden="0" w:uiPriority="69" w:unhideWhenUsed="0"/>
-    <w:lsdException w:name="Dark List Accent 5" w:semiHidden="0" w:uiPriority="70" w:unhideWhenUsed="0"/>
-    <w:lsdException w:name="Colorful Shading Accent 5" w:semiHidden="0" w:uiPriority="71" w:unhideWhenUsed="0"/>
-    <w:lsdException w:name="Colorful List Accent 5" w:semiHidden="0" w:uiPriority="72" w:unhideWhenUsed="0"/>
-    <w:lsdException w:name="Colorful Grid Accent 5" w:semiHidden="0" w:uiPriority="73" w:unhideWhenUsed="0"/>
-    <w:lsdException w:name="Light Shading Accent 6" w:semiHidden="0" w:uiPriority="60" w:unhideWhenUsed="0"/>
-    <w:lsdException w:name="Light List Accent 6" w:semiHidden="0" w:uiPriority="61" w:unhideWhenUsed="0"/>
-    <w:lsdException w:name="Light Grid Accent 6" w:semiHidden="0" w:uiPriority="62" w:unhideWhenUsed="0"/>
-    <w:lsdException w:name="Medium Shading 1 Accent 6" w:semiHidden="0" w:uiPriority="63" w:unhideWhenUsed="0"/>
-    <w:lsdException w:name="Medium Shading 2 Accent 6" w:semiHidden="0" w:uiPriority="64" w:unhideWhenUsed="0"/>
-    <w:lsdException w:name="Medium List 1 Accent 6" w:semiHidden="0" w:uiPriority="65" w:unhideWhenUsed="0"/>
-    <w:lsdException w:name="Medium List 2 Accent 6" w:semiHidden="0" w:uiPriority="66" w:unhideWhenUsed="0"/>
-    <w:lsdException w:name="Medium Grid 1 Accent 6" w:semiHidden="0" w:uiPriority="67" w:unhideWhenUsed="0"/>
-    <w:lsdException w:name="Medium Grid 2 Accent 6" w:semiHidden="0" w:uiPriority="68" w:unhideWhenUsed="0"/>
-    <w:lsdException w:name="Medium Grid 3 Accent 6" w:semiHidden="0" w:uiPriority="69" w:unhideWhenUsed="0"/>
-    <w:lsdException w:name="Dark List Accent 6" w:semiHidden="0" w:uiPriority="70" w:unhideWhenUsed="0"/>
-    <w:lsdException w:name="Colorful Shading Accent 6" w:semiHidden="0" w:uiPriority="71" w:unhideWhenUsed="0"/>
-    <w:lsdException w:name="Colorful List Accent 6" w:semiHidden="0" w:uiPriority="72" w:unhideWhenUsed="0"/>
-    <w:lsdException w:name="Colorful Grid Accent 6" w:semiHidden="0" w:uiPriority="73" w:unhideWhenUsed="0"/>
-    <w:lsdException w:name="Subtle Emphasis" w:semiHidden="0" w:uiPriority="19" w:unhideWhenUsed="0" w:qFormat="1"/>
-    <w:lsdException w:name="Intense Emphasis" w:semiHidden="0" w:uiPriority="21" w:unhideWhenUsed="0" w:qFormat="1"/>
-    <w:lsdException w:name="Subtle Reference" w:semiHidden="0" w:uiPriority="31" w:unhideWhenUsed="0" w:qFormat="1"/>
-    <w:lsdException w:name="Intense Reference" w:semiHidden="0" w:uiPriority="32" w:unhideWhenUsed="0" w:qFormat="1"/>
-    <w:lsdException w:name="Book Title" w:semiHidden="0" w:uiPriority="33" w:unhideWhenUsed="0" w:qFormat="1"/>
-    <w:lsdException w:name="Bibliography" w:uiPriority="37"/>
-    <w:lsdException w:name="TOC Heading" w:uiPriority="39" w:qFormat="1"/>
-  </w:latentStyles>
-  <w:style w:type="paragraph" w:default="1" w:styleId="Normal">
-    <w:name w:val="Normal"/>
-    <w:qFormat/>
-    <w:rsid w:val="00831804"/>
-  </w:style>
-  <w:style w:type="character" w:default="1" w:styleId="DefaultParagraphFont">
-    <w:name w:val="Default Paragraph Font"/>
-    <w:uiPriority w:val="1"/>
-    <w:semiHidden/>
-    <w:unhideWhenUsed/>
-  </w:style>
-  <w:style w:type="table" w:default="1" w:styleId="TableNormal">
-    <w:name w:val="Normal Table"/>
-    <w:uiPriority w:val="99"/>
-    <w:semiHidden/>
-    <w:unhideWhenUsed/>
-    <w:tblPr>
-      <w:tblInd w:w="0" w:type="dxa"/>
-      <w:tblCellMar>
-        <w:top w:w="0" w:type="dxa"/>
-        <w:left w:w="108" w:type="dxa"/>
-        <w:bottom w:w="0" w:type="dxa"/>
-        <w:right w:w="108" w:type="dxa"/>
-      </w:tblCellMar>
-    </w:tblPr>
-  </w:style>
-  <w:style w:type="numbering" w:default="1" w:styleId="NoList">
-    <w:name w:val="No List"/>
-    <w:uiPriority w:val="99"/>
-    <w:semiHidden/>
-    <w:unhideWhenUsed/>
-  </w:style>
-  <w:style w:type="paragraph" w:styleId="BalloonText">
-    <w:name w:val="Balloon Text"/>
-    <w:basedOn w:val="Normal"/>
-    <w:link w:val="BalloonTextChar"/>
-    <w:uiPriority w:val="99"/>
-    <w:semiHidden/>
-    <w:unhideWhenUsed/>
-    <w:rsid w:val="006E72FE"/>
-    <w:pPr>
-      <w:spacing w:after="0"/>
-    </w:pPr>
-    <w:rPr>
-      <w:rFonts w:ascii="Tahoma" w:hAnsi="Tahoma" w:cs="Tahoma"/>
-      <w:sz w:val="16"/>
-      <w:szCs w:val="16"/>
-    </w:rPr>
-  </w:style>
-  <w:style w:type="character" w:customStyle="1" w:styleId="BalloonTextChar">
-    <w:name w:val="Balloon Text Char"/>
-    <w:basedOn w:val="DefaultParagraphFont"/>
-    <w:link w:val="BalloonText"/>
-    <w:uiPriority w:val="99"/>
-    <w:semiHidden/>
-    <w:rsid w:val="006E72FE"/>
-    <w:rPr>
-      <w:rFonts w:ascii="Tahoma" w:hAnsi="Tahoma" w:cs="Tahoma"/>
-      <w:sz w:val="16"/>
-      <w:szCs w:val="16"/>
-    </w:rPr>
-  </w:style>
-  <w:style w:type="paragraph" w:styleId="ListParagraph">
-    <w:name w:val="List Paragraph"/>
-    <w:basedOn w:val="Normal"/>
-    <w:uiPriority w:val="34"/>
-    <w:qFormat/>
-    <w:rsid w:val="00963181"/>
-    <w:pPr>
-      <w:ind w:left="720"/>
-      <w:contextualSpacing/>
-    </w:pPr>
-  </w:style>
-  <w:style w:type="paragraph" w:styleId="Header">
-    <w:name w:val="header"/>
-    <w:basedOn w:val="Normal"/>
-    <w:link w:val="HeaderChar"/>
-    <w:uiPriority w:val="99"/>
-    <w:unhideWhenUsed/>
-    <w:rsid w:val="00EB5D43"/>
-    <w:pPr>
-      <w:tabs>
-        <w:tab w:val="center" w:pos="4680"/>
-        <w:tab w:val="right" w:pos="9360"/>
-      </w:tabs>
-      <w:spacing w:after="0"/>
-    </w:pPr>
-  </w:style>
-  <w:style w:type="character" w:customStyle="1" w:styleId="HeaderChar">
-    <w:name w:val="Header Char"/>
-    <w:basedOn w:val="DefaultParagraphFont"/>
-    <w:link w:val="Header"/>
-    <w:uiPriority w:val="99"/>
-    <w:rsid w:val="00EB5D43"/>
-  </w:style>
-  <w:style w:type="paragraph" w:styleId="Footer">
-    <w:name w:val="footer"/>
-    <w:basedOn w:val="Normal"/>
-    <w:link w:val="FooterChar"/>
-    <w:uiPriority w:val="99"/>
-    <w:unhideWhenUsed/>
-    <w:rsid w:val="00EB5D43"/>
-    <w:pPr>
-      <w:tabs>
-        <w:tab w:val="center" w:pos="4680"/>
-        <w:tab w:val="right" w:pos="9360"/>
-      </w:tabs>
-      <w:spacing w:after="0"/>
-    </w:pPr>
-  </w:style>
-  <w:style w:type="character" w:customStyle="1" w:styleId="FooterChar">
-    <w:name w:val="Footer Char"/>
-    <w:basedOn w:val="DefaultParagraphFont"/>
-    <w:link w:val="Footer"/>
-    <w:uiPriority w:val="99"/>
-    <w:rsid w:val="00EB5D43"/>
-  </w:style>
-  <w:style w:type="table" w:styleId="TableGrid">
-    <w:name w:val="Table Grid"/>
-    <w:basedOn w:val="TableNormal"/>
-    <w:uiPriority w:val="59"/>
-    <w:rsid w:val="008F745A"/>
-    <w:pPr>
-      <w:spacing w:after="0"/>
-    </w:pPr>
-    <w:tblPr>
-      <w:tblInd w:w="0" w:type="dxa"/>
-      <w:tblBorders>
-        <w:top w:val="single" w:sz="4" w:space="0" w:color="auto"/>
-        <w:left w:val="single" w:sz="4" w:space="0" w:color="auto"/>
-        <w:bottom w:val="single" w:sz="4" w:space="0" w:color="auto"/>
-        <w:right w:val="single" w:sz="4" w:space="0" w:color="auto"/>
-        <w:insideH w:val="single" w:sz="4" w:space="0" w:color="auto"/>
-        <w:insideV w:val="single" w:sz="4" w:space="0" w:color="auto"/>
-      </w:tblBorders>
-      <w:tblCellMar>
-        <w:top w:w="0" w:type="dxa"/>
-        <w:left w:w="108" w:type="dxa"/>
-        <w:bottom w:w="0" w:type="dxa"/>
-        <w:right w:w="108" w:type="dxa"/>
-      </w:tblCellMar>
     </w:tblPr>
   </w:style>
 </w:styles>

</xml_diff>